<commit_message>
agregando una letra al informe 3
</commit_message>
<xml_diff>
--- a/Informe semana 3.docx
+++ b/Informe semana 3.docx
@@ -15,6 +15,12 @@
           <w:b/>
         </w:rPr>
         <w:t>SENA</w:t>
+      </w:r>
+      <w:r>
+        <w:rPr>
+          <w:b/>
+        </w:rPr>
+        <w:t>2</w:t>
       </w:r>
     </w:p>
     <w:p>
@@ -461,15 +467,7 @@
               <w:jc w:val="both"/>
             </w:pPr>
             <w:r>
-              <w:t>Sexo (</w:t>
-            </w:r>
-            <w:proofErr w:type="spellStart"/>
-            <w:r>
-              <w:t>object</w:t>
-            </w:r>
-            <w:proofErr w:type="spellEnd"/>
-            <w:r>
-              <w:t>)</w:t>
+              <w:t>Sexo (object)</w:t>
             </w:r>
           </w:p>
         </w:tc>
@@ -497,15 +495,7 @@
               <w:jc w:val="both"/>
             </w:pPr>
             <w:r>
-              <w:t>Fumador (</w:t>
-            </w:r>
-            <w:proofErr w:type="spellStart"/>
-            <w:r>
-              <w:t>object</w:t>
-            </w:r>
-            <w:proofErr w:type="spellEnd"/>
-            <w:r>
-              <w:t>)</w:t>
+              <w:t>Fumador (object)</w:t>
             </w:r>
           </w:p>
         </w:tc>
@@ -517,13 +507,8 @@
             <w:pPr>
               <w:jc w:val="both"/>
             </w:pPr>
-            <w:proofErr w:type="spellStart"/>
-            <w:r>
-              <w:t>Imc</w:t>
-            </w:r>
-            <w:proofErr w:type="spellEnd"/>
-            <w:r>
-              <w:t xml:space="preserve"> (float64)</w:t>
+            <w:r>
+              <w:t>Imc (float64)</w:t>
             </w:r>
           </w:p>
         </w:tc>
@@ -537,21 +522,8 @@
             <w:pPr>
               <w:jc w:val="both"/>
             </w:pPr>
-            <w:proofErr w:type="spellStart"/>
-            <w:r>
-              <w:t>Region</w:t>
-            </w:r>
-            <w:proofErr w:type="spellEnd"/>
-            <w:r>
-              <w:t xml:space="preserve"> (</w:t>
-            </w:r>
-            <w:proofErr w:type="spellStart"/>
-            <w:r>
-              <w:t>object</w:t>
-            </w:r>
-            <w:proofErr w:type="spellEnd"/>
-            <w:r>
-              <w:t>)</w:t>
+            <w:r>
+              <w:t>Region (object)</w:t>
             </w:r>
           </w:p>
         </w:tc>
@@ -563,13 +535,8 @@
             <w:pPr>
               <w:jc w:val="both"/>
             </w:pPr>
-            <w:proofErr w:type="spellStart"/>
-            <w:r>
-              <w:t>Valor_seguro</w:t>
-            </w:r>
-            <w:proofErr w:type="spellEnd"/>
-            <w:r>
-              <w:t xml:space="preserve"> (float64)</w:t>
+            <w:r>
+              <w:t>Valor_seguro (float64)</w:t>
             </w:r>
           </w:p>
         </w:tc>
@@ -786,28 +753,70 @@
                 <w:rFonts w:ascii="Monospac821 BT" w:hAnsi="Monospac821 BT"/>
               </w:rPr>
             </w:pPr>
-            <w:proofErr w:type="spellStart"/>
             <w:r>
               <w:rPr>
                 <w:rFonts w:ascii="Monospac821 BT" w:hAnsi="Monospac821 BT"/>
               </w:rPr>
-              <w:t>Import</w:t>
-            </w:r>
-            <w:proofErr w:type="spellEnd"/>
+              <w:t>Import pandas as pd</w:t>
+            </w:r>
+          </w:p>
+        </w:tc>
+      </w:tr>
+      <w:tr>
+        <w:tc>
+          <w:tcPr>
+            <w:tcW w:w="4675" w:type="dxa"/>
+          </w:tcPr>
+          <w:p>
+            <w:pPr>
+              <w:jc w:val="both"/>
+            </w:pPr>
+            <w:r>
+              <w:t>Matplotlib</w:t>
+            </w:r>
+          </w:p>
+        </w:tc>
+        <w:tc>
+          <w:tcPr>
+            <w:tcW w:w="4675" w:type="dxa"/>
+          </w:tcPr>
+          <w:p>
+            <w:pPr>
+              <w:jc w:val="both"/>
+            </w:pPr>
+            <w:r>
+              <w:t>Permite generar muy fácilmente diversos tipos de gráficos.</w:t>
+            </w:r>
+          </w:p>
+          <w:p>
+            <w:pPr>
+              <w:jc w:val="both"/>
+            </w:pPr>
+            <w:r>
+              <w:t>Comando:</w:t>
+            </w:r>
+          </w:p>
+          <w:p>
+            <w:pPr>
+              <w:jc w:val="both"/>
+              <w:rPr>
+                <w:lang w:val="en-US"/>
+              </w:rPr>
+            </w:pPr>
             <w:r>
               <w:rPr>
                 <w:rFonts w:ascii="Monospac821 BT" w:hAnsi="Monospac821 BT"/>
+                <w:lang w:val="en-US"/>
               </w:rPr>
-              <w:t xml:space="preserve"> pandas as </w:t>
-            </w:r>
-            <w:proofErr w:type="spellStart"/>
+              <w:t>Import matplotlib.pyplot as p</w:t>
+            </w:r>
             <w:r>
               <w:rPr>
                 <w:rFonts w:ascii="Monospac821 BT" w:hAnsi="Monospac821 BT"/>
+                <w:lang w:val="en-US"/>
               </w:rPr>
-              <w:t>pd</w:t>
-            </w:r>
-            <w:proofErr w:type="spellEnd"/>
+              <w:t>lt</w:t>
+            </w:r>
           </w:p>
         </w:tc>
       </w:tr>
@@ -820,11 +829,9 @@
             <w:pPr>
               <w:jc w:val="both"/>
             </w:pPr>
-            <w:proofErr w:type="spellStart"/>
-            <w:r>
-              <w:t>Matplotlib</w:t>
-            </w:r>
-            <w:proofErr w:type="spellEnd"/>
+            <w:r>
+              <w:t>Seaborn</w:t>
+            </w:r>
           </w:p>
         </w:tc>
         <w:tc>
@@ -836,14 +843,20 @@
               <w:jc w:val="both"/>
             </w:pPr>
             <w:r>
-              <w:t>Permite generar muy fácilmente diversos tipos de gráficos.</w:t>
+              <w:t>Permite la gestión de gráficos más atractivos de Matplotlib, gráficos informativos y estadísticos.</w:t>
             </w:r>
           </w:p>
           <w:p>
             <w:pPr>
               <w:jc w:val="both"/>
-            </w:pPr>
-            <w:r>
+              <w:rPr>
+                <w:lang w:val="en-US"/>
+              </w:rPr>
+            </w:pPr>
+            <w:r>
+              <w:rPr>
+                <w:lang w:val="en-US"/>
+              </w:rPr>
               <w:t>Comando:</w:t>
             </w:r>
           </w:p>
@@ -861,17 +874,13 @@
               </w:rPr>
               <w:t xml:space="preserve">Import </w:t>
             </w:r>
-            <w:proofErr w:type="spellStart"/>
-            <w:proofErr w:type="gramStart"/>
             <w:r>
               <w:rPr>
                 <w:rFonts w:ascii="Monospac821 BT" w:hAnsi="Monospac821 BT"/>
                 <w:lang w:val="en-US"/>
               </w:rPr>
-              <w:t>matplotlib.pyplot</w:t>
-            </w:r>
-            <w:proofErr w:type="spellEnd"/>
-            <w:proofErr w:type="gramEnd"/>
+              <w:t>seaborn</w:t>
+            </w:r>
             <w:r>
               <w:rPr>
                 <w:rFonts w:ascii="Monospac821 BT" w:hAnsi="Monospac821 BT"/>
@@ -879,104 +888,6 @@
               </w:rPr>
               <w:t xml:space="preserve"> as </w:t>
             </w:r>
-            <w:proofErr w:type="spellStart"/>
-            <w:r>
-              <w:rPr>
-                <w:rFonts w:ascii="Monospac821 BT" w:hAnsi="Monospac821 BT"/>
-                <w:lang w:val="en-US"/>
-              </w:rPr>
-              <w:t>p</w:t>
-            </w:r>
-            <w:r>
-              <w:rPr>
-                <w:rFonts w:ascii="Monospac821 BT" w:hAnsi="Monospac821 BT"/>
-                <w:lang w:val="en-US"/>
-              </w:rPr>
-              <w:t>lt</w:t>
-            </w:r>
-            <w:proofErr w:type="spellEnd"/>
-          </w:p>
-        </w:tc>
-      </w:tr>
-      <w:tr>
-        <w:tc>
-          <w:tcPr>
-            <w:tcW w:w="4675" w:type="dxa"/>
-          </w:tcPr>
-          <w:p>
-            <w:pPr>
-              <w:jc w:val="both"/>
-            </w:pPr>
-            <w:proofErr w:type="spellStart"/>
-            <w:r>
-              <w:t>Seaborn</w:t>
-            </w:r>
-            <w:proofErr w:type="spellEnd"/>
-          </w:p>
-        </w:tc>
-        <w:tc>
-          <w:tcPr>
-            <w:tcW w:w="4675" w:type="dxa"/>
-          </w:tcPr>
-          <w:p>
-            <w:pPr>
-              <w:jc w:val="both"/>
-            </w:pPr>
-            <w:r>
-              <w:t xml:space="preserve">Permite la gestión de gráficos más atractivos de </w:t>
-            </w:r>
-            <w:proofErr w:type="spellStart"/>
-            <w:r>
-              <w:t>Matplotlib</w:t>
-            </w:r>
-            <w:proofErr w:type="spellEnd"/>
-            <w:r>
-              <w:t>, gráficos informativos y estadísticos.</w:t>
-            </w:r>
-          </w:p>
-          <w:p>
-            <w:pPr>
-              <w:jc w:val="both"/>
-              <w:rPr>
-                <w:lang w:val="en-US"/>
-              </w:rPr>
-            </w:pPr>
-            <w:r>
-              <w:rPr>
-                <w:lang w:val="en-US"/>
-              </w:rPr>
-              <w:t>Comando:</w:t>
-            </w:r>
-          </w:p>
-          <w:p>
-            <w:pPr>
-              <w:jc w:val="both"/>
-              <w:rPr>
-                <w:lang w:val="en-US"/>
-              </w:rPr>
-            </w:pPr>
-            <w:r>
-              <w:rPr>
-                <w:rFonts w:ascii="Monospac821 BT" w:hAnsi="Monospac821 BT"/>
-                <w:lang w:val="en-US"/>
-              </w:rPr>
-              <w:t xml:space="preserve">Import </w:t>
-            </w:r>
-            <w:r>
-              <w:rPr>
-                <w:rFonts w:ascii="Monospac821 BT" w:hAnsi="Monospac821 BT"/>
-                <w:lang w:val="en-US"/>
-              </w:rPr>
-              <w:t>seaborn</w:t>
-            </w:r>
-            <w:r>
-              <w:rPr>
-                <w:rFonts w:ascii="Monospac821 BT" w:hAnsi="Monospac821 BT"/>
-                <w:lang w:val="en-US"/>
-              </w:rPr>
-              <w:t xml:space="preserve"> as </w:t>
-            </w:r>
-            <w:proofErr w:type="spellStart"/>
             <w:r>
               <w:rPr>
                 <w:rFonts w:ascii="Monospac821 BT" w:hAnsi="Monospac821 BT"/>
@@ -984,7 +895,6 @@
               </w:rPr>
               <w:t>sns</w:t>
             </w:r>
-            <w:proofErr w:type="spellEnd"/>
           </w:p>
         </w:tc>
       </w:tr>
@@ -1050,21 +960,7 @@
         <w:rPr>
           <w:lang w:val="es-ES"/>
         </w:rPr>
-        <w:t xml:space="preserve">df = </w:t>
-      </w:r>
-      <w:proofErr w:type="gramStart"/>
-      <w:r>
-        <w:rPr>
-          <w:lang w:val="es-ES"/>
-        </w:rPr>
-        <w:t>pd.read</w:t>
-      </w:r>
-      <w:proofErr w:type="gramEnd"/>
-      <w:r>
-        <w:rPr>
-          <w:lang w:val="es-ES"/>
-        </w:rPr>
-        <w:t>_csv(</w:t>
+        <w:t>df = pd.read_csv(</w:t>
       </w:r>
       <w:r>
         <w:rPr>
@@ -1103,13 +999,8 @@
       <w:pPr>
         <w:pStyle w:val="codigo"/>
       </w:pPr>
-      <w:proofErr w:type="gramStart"/>
-      <w:r>
-        <w:t>df.info(</w:t>
-      </w:r>
-      <w:proofErr w:type="gramEnd"/>
-      <w:r>
-        <w:t>)</w:t>
+      <w:r>
+        <w:t>df.info()</w:t>
       </w:r>
     </w:p>
     <w:p>
@@ -1122,21 +1013,9 @@
       <w:r>
         <w:t>‘</w:t>
       </w:r>
-      <w:proofErr w:type="spellStart"/>
-      <w:proofErr w:type="gramStart"/>
-      <w:r>
-        <w:t>pandas.core</w:t>
-      </w:r>
-      <w:proofErr w:type="gramEnd"/>
-      <w:r>
-        <w:t>.</w:t>
-      </w:r>
-      <w:proofErr w:type="gramStart"/>
-      <w:r>
-        <w:t>frame.DataFrame</w:t>
-      </w:r>
-      <w:proofErr w:type="spellEnd"/>
-      <w:proofErr w:type="gramEnd"/>
+      <w:r>
+        <w:t>pandas.core.frame.DataFrame</w:t>
+      </w:r>
       <w:r>
         <w:t>’</w:t>
       </w:r>
@@ -1148,13 +1027,8 @@
       <w:pPr>
         <w:pStyle w:val="codigo"/>
       </w:pPr>
-      <w:proofErr w:type="spellStart"/>
-      <w:r>
-        <w:t>RangeIndex</w:t>
-      </w:r>
-      <w:proofErr w:type="spellEnd"/>
-      <w:r>
-        <w:t>: 1349 entries, 0 to 1348</w:t>
+      <w:r>
+        <w:t>RangeIndex: 1349 entries, 0 to 1348</w:t>
       </w:r>
     </w:p>
     <w:p>
@@ -1170,116 +1044,55 @@
         <w:pStyle w:val="codigo"/>
       </w:pPr>
       <w:r>
-        <w:t xml:space="preserve"> #   Column        Non-Null </w:t>
-      </w:r>
-      <w:proofErr w:type="gramStart"/>
-      <w:r>
-        <w:t xml:space="preserve">Count  </w:t>
-      </w:r>
-      <w:proofErr w:type="spellStart"/>
-      <w:r>
-        <w:t>Dtype</w:t>
-      </w:r>
-      <w:proofErr w:type="spellEnd"/>
-      <w:proofErr w:type="gramEnd"/>
-      <w:r>
-        <w:t xml:space="preserve">  </w:t>
-      </w:r>
-    </w:p>
-    <w:p>
-      <w:pPr>
-        <w:pStyle w:val="codigo"/>
-      </w:pPr>
-      <w:r>
-        <w:t>---</w:t>
-      </w:r>
-      <w:proofErr w:type="gramStart"/>
-      <w:r>
-        <w:t xml:space="preserve">  ------        -------------- </w:t>
-      </w:r>
-      <w:proofErr w:type="gramEnd"/>
-      <w:r>
-        <w:t xml:space="preserve"> -----  </w:t>
-      </w:r>
-    </w:p>
-    <w:p>
-      <w:pPr>
-        <w:pStyle w:val="codigo"/>
-      </w:pPr>
-      <w:r>
-        <w:t xml:space="preserve"> 0   </w:t>
-      </w:r>
-      <w:proofErr w:type="spellStart"/>
-      <w:r>
-        <w:t>edad</w:t>
-      </w:r>
-      <w:proofErr w:type="spellEnd"/>
-      <w:r>
-        <w:t xml:space="preserve">          1349 non-null   int64  </w:t>
-      </w:r>
-    </w:p>
-    <w:p>
-      <w:pPr>
-        <w:pStyle w:val="codigo"/>
-      </w:pPr>
-      <w:r>
-        <w:t xml:space="preserve"> 1   </w:t>
-      </w:r>
-      <w:proofErr w:type="spellStart"/>
-      <w:r>
-        <w:t>sexo</w:t>
-      </w:r>
-      <w:proofErr w:type="spellEnd"/>
-      <w:r>
-        <w:t xml:space="preserve">          1349 non-null   object </w:t>
-      </w:r>
-    </w:p>
-    <w:p>
-      <w:pPr>
-        <w:pStyle w:val="codigo"/>
-      </w:pPr>
-      <w:r>
-        <w:t xml:space="preserve"> 2   </w:t>
-      </w:r>
-      <w:proofErr w:type="spellStart"/>
-      <w:r>
-        <w:t>imc</w:t>
-      </w:r>
-      <w:proofErr w:type="spellEnd"/>
-      <w:r>
-        <w:t xml:space="preserve">           1347 non-null   float64</w:t>
-      </w:r>
-    </w:p>
-    <w:p>
-      <w:pPr>
-        <w:pStyle w:val="codigo"/>
-      </w:pPr>
-      <w:r>
-        <w:t xml:space="preserve"> 3   </w:t>
-      </w:r>
-      <w:proofErr w:type="spellStart"/>
-      <w:r>
-        <w:t>hijos</w:t>
-      </w:r>
-      <w:proofErr w:type="spellEnd"/>
-      <w:r>
-        <w:t xml:space="preserve">         1349 non-null   int64  </w:t>
-      </w:r>
-    </w:p>
-    <w:p>
-      <w:pPr>
-        <w:pStyle w:val="codigo"/>
-      </w:pPr>
-      <w:r>
-        <w:t xml:space="preserve"> 4   </w:t>
-      </w:r>
-      <w:proofErr w:type="spellStart"/>
-      <w:r>
-        <w:t>fumador</w:t>
-      </w:r>
-      <w:proofErr w:type="spellEnd"/>
-      <w:r>
-        <w:t xml:space="preserve">       1347 non-null   object </w:t>
+        <w:t xml:space="preserve"> #   Column        Non-Null Count  Dtype  </w:t>
+      </w:r>
+    </w:p>
+    <w:p>
+      <w:pPr>
+        <w:pStyle w:val="codigo"/>
+      </w:pPr>
+      <w:r>
+        <w:t xml:space="preserve">---  ------        --------------  -----  </w:t>
+      </w:r>
+    </w:p>
+    <w:p>
+      <w:pPr>
+        <w:pStyle w:val="codigo"/>
+      </w:pPr>
+      <w:r>
+        <w:t xml:space="preserve"> 0   edad          1349 non-null   int64  </w:t>
+      </w:r>
+    </w:p>
+    <w:p>
+      <w:pPr>
+        <w:pStyle w:val="codigo"/>
+      </w:pPr>
+      <w:r>
+        <w:t xml:space="preserve"> 1   sexo          1349 non-null   object </w:t>
+      </w:r>
+    </w:p>
+    <w:p>
+      <w:pPr>
+        <w:pStyle w:val="codigo"/>
+      </w:pPr>
+      <w:r>
+        <w:t xml:space="preserve"> 2   imc           1347 non-null   float64</w:t>
+      </w:r>
+    </w:p>
+    <w:p>
+      <w:pPr>
+        <w:pStyle w:val="codigo"/>
+      </w:pPr>
+      <w:r>
+        <w:t xml:space="preserve"> 3   hijos         1349 non-null   int64  </w:t>
+      </w:r>
+    </w:p>
+    <w:p>
+      <w:pPr>
+        <w:pStyle w:val="codigo"/>
+      </w:pPr>
+      <w:r>
+        <w:t xml:space="preserve"> 4   fumador       1347 non-null   object </w:t>
       </w:r>
     </w:p>
     <w:p>
@@ -1316,28 +1129,10 @@
         <w:t>S</w:t>
       </w:r>
       <w:r>
-        <w:t xml:space="preserve">e puede visualizar en la información de los datos que el resultado para las columnas </w:t>
-      </w:r>
-      <w:proofErr w:type="spellStart"/>
-      <w:r>
-        <w:t>imc</w:t>
-      </w:r>
-      <w:proofErr w:type="spellEnd"/>
-      <w:r>
-        <w:t xml:space="preserve"> y fumador es de 1347, mientras que para las demás columnas es de 1349. Esto indica que existen valores vacíos para esas dos </w:t>
-      </w:r>
-      <w:proofErr w:type="spellStart"/>
-      <w:proofErr w:type="gramStart"/>
-      <w:r>
-        <w:t>variables.</w:t>
-      </w:r>
-      <w:r>
-        <w:t>procedemos</w:t>
-      </w:r>
-      <w:proofErr w:type="spellEnd"/>
-      <w:proofErr w:type="gramEnd"/>
-      <w:r>
-        <w:t xml:space="preserve"> a limpiar los datos.</w:t>
+        <w:t>e puede visualizar en la información de los datos que el resultado para las columnas imc y fumador es de 1347, mientras que para las demás columnas es de 1349. Esto indica que existen valores vacíos para esas dos variables.</w:t>
+      </w:r>
+      <w:r>
+        <w:t>procedemos a limpiar los datos.</w:t>
       </w:r>
     </w:p>
     <w:p>
@@ -1366,47 +1161,16 @@
       <w:pPr>
         <w:pStyle w:val="codigo"/>
       </w:pPr>
-      <w:proofErr w:type="spellStart"/>
-      <w:r>
-        <w:t>df</w:t>
-      </w:r>
-      <w:proofErr w:type="spellEnd"/>
-      <w:r>
-        <w:t xml:space="preserve"> = </w:t>
-      </w:r>
-      <w:proofErr w:type="spellStart"/>
-      <w:proofErr w:type="gramStart"/>
-      <w:r>
-        <w:t>df.drop</w:t>
-      </w:r>
-      <w:proofErr w:type="gramEnd"/>
-      <w:r>
-        <w:t>_</w:t>
-      </w:r>
-      <w:proofErr w:type="gramStart"/>
-      <w:r>
-        <w:t>duplicates</w:t>
-      </w:r>
-      <w:proofErr w:type="spellEnd"/>
-      <w:r>
-        <w:t>(</w:t>
-      </w:r>
-      <w:proofErr w:type="gramEnd"/>
-      <w:r>
-        <w:t>)</w:t>
-      </w:r>
-    </w:p>
-    <w:p>
-      <w:pPr>
-        <w:pStyle w:val="codigo"/>
-      </w:pPr>
-      <w:proofErr w:type="gramStart"/>
-      <w:r>
-        <w:t>df.info(</w:t>
-      </w:r>
-      <w:proofErr w:type="gramEnd"/>
-      <w:r>
-        <w:t>)</w:t>
+      <w:r>
+        <w:t>df = df.drop_duplicates()</w:t>
+      </w:r>
+    </w:p>
+    <w:p>
+      <w:pPr>
+        <w:pStyle w:val="codigo"/>
+      </w:pPr>
+      <w:r>
+        <w:t>df.info()</w:t>
       </w:r>
     </w:p>
     <w:p>
@@ -1419,21 +1183,9 @@
       <w:r>
         <w:t>‘</w:t>
       </w:r>
-      <w:proofErr w:type="spellStart"/>
-      <w:proofErr w:type="gramStart"/>
-      <w:r>
-        <w:t>pandas.core</w:t>
-      </w:r>
-      <w:proofErr w:type="gramEnd"/>
-      <w:r>
-        <w:t>.</w:t>
-      </w:r>
-      <w:proofErr w:type="gramStart"/>
-      <w:r>
-        <w:t>frame.DataFrame</w:t>
-      </w:r>
-      <w:proofErr w:type="spellEnd"/>
-      <w:proofErr w:type="gramEnd"/>
+      <w:r>
+        <w:t>pandas.core.frame.DataFrame</w:t>
+      </w:r>
       <w:r>
         <w:t>’</w:t>
       </w:r>
@@ -1462,116 +1214,55 @@
         <w:pStyle w:val="codigo"/>
       </w:pPr>
       <w:r>
-        <w:t xml:space="preserve"> #   Column        Non-Null </w:t>
-      </w:r>
-      <w:proofErr w:type="gramStart"/>
-      <w:r>
-        <w:t xml:space="preserve">Count  </w:t>
-      </w:r>
-      <w:proofErr w:type="spellStart"/>
-      <w:r>
-        <w:t>Dtype</w:t>
-      </w:r>
-      <w:proofErr w:type="spellEnd"/>
-      <w:proofErr w:type="gramEnd"/>
-      <w:r>
-        <w:t xml:space="preserve">  </w:t>
-      </w:r>
-    </w:p>
-    <w:p>
-      <w:pPr>
-        <w:pStyle w:val="codigo"/>
-      </w:pPr>
-      <w:r>
-        <w:t>---</w:t>
-      </w:r>
-      <w:proofErr w:type="gramStart"/>
-      <w:r>
-        <w:t xml:space="preserve">  ------        -------------- </w:t>
-      </w:r>
-      <w:proofErr w:type="gramEnd"/>
-      <w:r>
-        <w:t xml:space="preserve"> -----  </w:t>
-      </w:r>
-    </w:p>
-    <w:p>
-      <w:pPr>
-        <w:pStyle w:val="codigo"/>
-      </w:pPr>
-      <w:r>
-        <w:t xml:space="preserve"> 0   </w:t>
-      </w:r>
-      <w:proofErr w:type="spellStart"/>
-      <w:r>
-        <w:t>edad</w:t>
-      </w:r>
-      <w:proofErr w:type="spellEnd"/>
-      <w:r>
-        <w:t xml:space="preserve">          1333 non-null   int64  </w:t>
-      </w:r>
-    </w:p>
-    <w:p>
-      <w:pPr>
-        <w:pStyle w:val="codigo"/>
-      </w:pPr>
-      <w:r>
-        <w:t xml:space="preserve"> 1   </w:t>
-      </w:r>
-      <w:proofErr w:type="spellStart"/>
-      <w:r>
-        <w:t>sexo</w:t>
-      </w:r>
-      <w:proofErr w:type="spellEnd"/>
-      <w:r>
-        <w:t xml:space="preserve">          1333 non-null   object </w:t>
-      </w:r>
-    </w:p>
-    <w:p>
-      <w:pPr>
-        <w:pStyle w:val="codigo"/>
-      </w:pPr>
-      <w:r>
-        <w:t xml:space="preserve"> 2   </w:t>
-      </w:r>
-      <w:proofErr w:type="spellStart"/>
-      <w:r>
-        <w:t>imc</w:t>
-      </w:r>
-      <w:proofErr w:type="spellEnd"/>
-      <w:r>
-        <w:t xml:space="preserve">           1333 non-null   float64</w:t>
-      </w:r>
-    </w:p>
-    <w:p>
-      <w:pPr>
-        <w:pStyle w:val="codigo"/>
-      </w:pPr>
-      <w:r>
-        <w:t xml:space="preserve"> 3   </w:t>
-      </w:r>
-      <w:proofErr w:type="spellStart"/>
-      <w:r>
-        <w:t>hijos</w:t>
-      </w:r>
-      <w:proofErr w:type="spellEnd"/>
-      <w:r>
-        <w:t xml:space="preserve">         1333 non-null   int64  </w:t>
-      </w:r>
-    </w:p>
-    <w:p>
-      <w:pPr>
-        <w:pStyle w:val="codigo"/>
-      </w:pPr>
-      <w:r>
-        <w:t xml:space="preserve"> 4   </w:t>
-      </w:r>
-      <w:proofErr w:type="spellStart"/>
-      <w:r>
-        <w:t>fumador</w:t>
-      </w:r>
-      <w:proofErr w:type="spellEnd"/>
-      <w:r>
-        <w:t xml:space="preserve">       1333 non-null   object </w:t>
+        <w:t xml:space="preserve"> #   Column        Non-Null Count  Dtype  </w:t>
+      </w:r>
+    </w:p>
+    <w:p>
+      <w:pPr>
+        <w:pStyle w:val="codigo"/>
+      </w:pPr>
+      <w:r>
+        <w:t xml:space="preserve">---  ------        --------------  -----  </w:t>
+      </w:r>
+    </w:p>
+    <w:p>
+      <w:pPr>
+        <w:pStyle w:val="codigo"/>
+      </w:pPr>
+      <w:r>
+        <w:t xml:space="preserve"> 0   edad          1333 non-null   int64  </w:t>
+      </w:r>
+    </w:p>
+    <w:p>
+      <w:pPr>
+        <w:pStyle w:val="codigo"/>
+      </w:pPr>
+      <w:r>
+        <w:t xml:space="preserve"> 1   sexo          1333 non-null   object </w:t>
+      </w:r>
+    </w:p>
+    <w:p>
+      <w:pPr>
+        <w:pStyle w:val="codigo"/>
+      </w:pPr>
+      <w:r>
+        <w:t xml:space="preserve"> 2   imc           1333 non-null   float64</w:t>
+      </w:r>
+    </w:p>
+    <w:p>
+      <w:pPr>
+        <w:pStyle w:val="codigo"/>
+      </w:pPr>
+      <w:r>
+        <w:t xml:space="preserve"> 3   hijos         1333 non-null   int64  </w:t>
+      </w:r>
+    </w:p>
+    <w:p>
+      <w:pPr>
+        <w:pStyle w:val="codigo"/>
+      </w:pPr>
+      <w:r>
+        <w:t xml:space="preserve"> 4   fumador       1333 non-null   object </w:t>
       </w:r>
     </w:p>
     <w:p>
@@ -1787,21 +1478,8 @@
           </w:tcPr>
           <w:p>
             <w:r>
-              <w:t xml:space="preserve">Edad, </w:t>
-            </w:r>
-            <w:proofErr w:type="spellStart"/>
-            <w:r>
-              <w:t>imc</w:t>
-            </w:r>
-            <w:proofErr w:type="spellEnd"/>
-            <w:r>
-              <w:t xml:space="preserve">, hijos, </w:t>
-            </w:r>
-            <w:proofErr w:type="spellStart"/>
-            <w:r>
-              <w:t>valor_seguro</w:t>
-            </w:r>
-            <w:proofErr w:type="spellEnd"/>
+              <w:t>Edad, imc, hijos, valor_seguro</w:t>
+            </w:r>
           </w:p>
         </w:tc>
       </w:tr>
@@ -1834,24 +1512,11 @@
         <w:pStyle w:val="codigo"/>
       </w:pPr>
       <w:r>
-        <w:t xml:space="preserve">edad = </w:t>
-      </w:r>
-      <w:proofErr w:type="gramStart"/>
-      <w:r>
-        <w:t>df.sort</w:t>
-      </w:r>
-      <w:proofErr w:type="gramEnd"/>
-      <w:r>
-        <w:t>_</w:t>
-      </w:r>
-      <w:proofErr w:type="gramStart"/>
-      <w:r>
-        <w:t>values(</w:t>
+        <w:t>edad = df.sort_values(</w:t>
       </w:r>
       <w:r>
         <w:t>‘</w:t>
       </w:r>
-      <w:proofErr w:type="gramEnd"/>
       <w:r>
         <w:t>edad</w:t>
       </w:r>
@@ -1884,440 +1549,301 @@
       <w:pPr>
         <w:pStyle w:val="codigo"/>
       </w:pPr>
-      <w:proofErr w:type="spellStart"/>
+      <w:r>
+        <w:t>edad = df.sort_values(</w:t>
+      </w:r>
+      <w:r>
+        <w:t>‘</w:t>
+      </w:r>
       <w:r>
         <w:t>edad</w:t>
       </w:r>
-      <w:proofErr w:type="spellEnd"/>
-      <w:r>
-        <w:t xml:space="preserve"> = </w:t>
-      </w:r>
-      <w:proofErr w:type="spellStart"/>
-      <w:proofErr w:type="gramStart"/>
-      <w:r>
-        <w:t>df.sort</w:t>
-      </w:r>
-      <w:proofErr w:type="gramEnd"/>
-      <w:r>
-        <w:t>_</w:t>
-      </w:r>
-      <w:proofErr w:type="gramStart"/>
-      <w:r>
-        <w:t>values</w:t>
-      </w:r>
-      <w:proofErr w:type="spellEnd"/>
-      <w:r>
-        <w:t>(</w:t>
-      </w:r>
-      <w:proofErr w:type="gramEnd"/>
-      <w:r>
-        <w:t>‘</w:t>
-      </w:r>
-      <w:proofErr w:type="spellStart"/>
-      <w:r>
+      <w:r>
+        <w:t>’</w:t>
+      </w:r>
+      <w:r>
+        <w:t>,ascending = False)</w:t>
+      </w:r>
+    </w:p>
+    <w:p>
+      <w:pPr>
+        <w:pStyle w:val="codigo"/>
+      </w:pPr>
+    </w:p>
+    <w:p>
+      <w:pPr>
+        <w:pStyle w:val="Textoindependiente"/>
+      </w:pPr>
+      <w:r>
+        <w:t>Definimos los rangos</w:t>
+      </w:r>
+    </w:p>
+    <w:p>
+      <w:pPr>
+        <w:pStyle w:val="codigo"/>
+        <w:rPr>
+          <w:lang w:val="es-ES"/>
+        </w:rPr>
+      </w:pPr>
+      <w:r>
+        <w:rPr>
+          <w:lang w:val="es-ES"/>
+        </w:rPr>
+        <w:t>rangos = [17,28,38,48,58,68]</w:t>
+      </w:r>
+    </w:p>
+    <w:p>
+      <w:pPr>
+        <w:pStyle w:val="codigo"/>
+        <w:rPr>
+          <w:lang w:val="es-ES"/>
+        </w:rPr>
+      </w:pPr>
+    </w:p>
+    <w:p>
+      <w:pPr>
+        <w:pStyle w:val="Textoindependiente"/>
+      </w:pPr>
+      <w:r>
+        <w:t>Y asignamos un nombre o etiqueta a cada uno</w:t>
+      </w:r>
+    </w:p>
+    <w:p>
+      <w:pPr>
+        <w:pStyle w:val="codigo"/>
+        <w:rPr>
+          <w:lang w:val="es-ES"/>
+        </w:rPr>
+      </w:pPr>
+      <w:r>
+        <w:rPr>
+          <w:lang w:val="es-ES"/>
+        </w:rPr>
+        <w:t>nombrerangos = [</w:t>
+      </w:r>
+      <w:r>
+        <w:rPr>
+          <w:lang w:val="es-ES"/>
+        </w:rPr>
+        <w:t>’</w:t>
+      </w:r>
+      <w:r>
+        <w:rPr>
+          <w:lang w:val="es-ES"/>
+        </w:rPr>
+        <w:t>A</w:t>
+      </w:r>
+      <w:r>
+        <w:rPr>
+          <w:lang w:val="es-ES"/>
+        </w:rPr>
+        <w:t>’</w:t>
+      </w:r>
+      <w:r>
+        <w:rPr>
+          <w:lang w:val="es-ES"/>
+        </w:rPr>
+        <w:t>,</w:t>
+      </w:r>
+      <w:r>
+        <w:rPr>
+          <w:lang w:val="es-ES"/>
+        </w:rPr>
+        <w:t>’</w:t>
+      </w:r>
+      <w:r>
+        <w:rPr>
+          <w:lang w:val="es-ES"/>
+        </w:rPr>
+        <w:t>B</w:t>
+      </w:r>
+      <w:r>
+        <w:rPr>
+          <w:lang w:val="es-ES"/>
+        </w:rPr>
+        <w:t>’</w:t>
+      </w:r>
+      <w:r>
+        <w:rPr>
+          <w:lang w:val="es-ES"/>
+        </w:rPr>
+        <w:t>,</w:t>
+      </w:r>
+      <w:r>
+        <w:rPr>
+          <w:lang w:val="es-ES"/>
+        </w:rPr>
+        <w:t>’</w:t>
+      </w:r>
+      <w:r>
+        <w:rPr>
+          <w:lang w:val="es-ES"/>
+        </w:rPr>
+        <w:t>C</w:t>
+      </w:r>
+      <w:r>
+        <w:rPr>
+          <w:lang w:val="es-ES"/>
+        </w:rPr>
+        <w:t>’</w:t>
+      </w:r>
+      <w:r>
+        <w:rPr>
+          <w:lang w:val="es-ES"/>
+        </w:rPr>
+        <w:t>,</w:t>
+      </w:r>
+      <w:r>
+        <w:rPr>
+          <w:lang w:val="es-ES"/>
+        </w:rPr>
+        <w:t>’</w:t>
+      </w:r>
+      <w:r>
+        <w:rPr>
+          <w:lang w:val="es-ES"/>
+        </w:rPr>
+        <w:t>D</w:t>
+      </w:r>
+      <w:r>
+        <w:rPr>
+          <w:lang w:val="es-ES"/>
+        </w:rPr>
+        <w:t>’</w:t>
+      </w:r>
+      <w:r>
+        <w:rPr>
+          <w:lang w:val="es-ES"/>
+        </w:rPr>
+        <w:t>,</w:t>
+      </w:r>
+      <w:r>
+        <w:rPr>
+          <w:lang w:val="es-ES"/>
+        </w:rPr>
+        <w:t>’</w:t>
+      </w:r>
+      <w:r>
+        <w:rPr>
+          <w:lang w:val="es-ES"/>
+        </w:rPr>
+        <w:t>E</w:t>
+      </w:r>
+      <w:r>
+        <w:rPr>
+          <w:lang w:val="es-ES"/>
+        </w:rPr>
+        <w:t>’</w:t>
+      </w:r>
+      <w:r>
+        <w:rPr>
+          <w:lang w:val="es-ES"/>
+        </w:rPr>
+        <w:t>]</w:t>
+      </w:r>
+    </w:p>
+    <w:p>
+      <w:pPr>
+        <w:pStyle w:val="codigo"/>
+        <w:rPr>
+          <w:lang w:val="es-ES"/>
+        </w:rPr>
+      </w:pPr>
+    </w:p>
+    <w:p>
+      <w:pPr>
+        <w:pStyle w:val="Textoindependiente"/>
+      </w:pPr>
+      <w:r>
+        <w:t>Ahora con est</w:t>
+      </w:r>
+      <w:r>
+        <w:t>e nuevo agrupamiento podemos crear una nueva variable</w:t>
+      </w:r>
+    </w:p>
+    <w:p>
+      <w:pPr>
+        <w:pStyle w:val="codigo"/>
+        <w:rPr>
+          <w:lang w:val="es-ES"/>
+        </w:rPr>
+      </w:pPr>
+      <w:r>
+        <w:rPr>
+          <w:lang w:val="es-ES"/>
+        </w:rPr>
+        <w:t>df [</w:t>
+      </w:r>
+      <w:r>
+        <w:rPr>
+          <w:lang w:val="es-ES"/>
+        </w:rPr>
+        <w:t>’</w:t>
+      </w:r>
+      <w:r>
+        <w:rPr>
+          <w:lang w:val="es-ES"/>
+        </w:rPr>
+        <w:t>Rango_Edad</w:t>
+      </w:r>
+      <w:r>
+        <w:rPr>
+          <w:lang w:val="es-ES"/>
+        </w:rPr>
+        <w:t>’</w:t>
+      </w:r>
+      <w:r>
+        <w:rPr>
+          <w:lang w:val="es-ES"/>
+        </w:rPr>
+        <w:t>] = pd.cut(df[</w:t>
+      </w:r>
+      <w:r>
+        <w:rPr>
+          <w:lang w:val="es-ES"/>
+        </w:rPr>
+        <w:t>’</w:t>
+      </w:r>
+      <w:r>
+        <w:rPr>
+          <w:lang w:val="es-ES"/>
+        </w:rPr>
         <w:t>edad</w:t>
       </w:r>
-      <w:proofErr w:type="spellEnd"/>
-      <w:proofErr w:type="gramStart"/>
-      <w:r>
+      <w:r>
+        <w:rPr>
+          <w:lang w:val="es-ES"/>
+        </w:rPr>
         <w:t>’</w:t>
       </w:r>
       <w:r>
-        <w:t>,ascending</w:t>
-      </w:r>
-      <w:proofErr w:type="gramEnd"/>
-      <w:r>
-        <w:t xml:space="preserve"> = False)</w:t>
-      </w:r>
-    </w:p>
-    <w:p>
-      <w:pPr>
-        <w:pStyle w:val="codigo"/>
-      </w:pPr>
-    </w:p>
-    <w:p>
-      <w:pPr>
-        <w:pStyle w:val="Textoindependiente"/>
-      </w:pPr>
-      <w:r>
-        <w:t>Definimos los rangos</w:t>
-      </w:r>
-    </w:p>
-    <w:p>
-      <w:pPr>
-        <w:pStyle w:val="codigo"/>
-        <w:rPr>
-          <w:lang w:val="es-ES"/>
-        </w:rPr>
-      </w:pPr>
-      <w:r>
-        <w:rPr>
-          <w:lang w:val="es-ES"/>
-        </w:rPr>
-        <w:t>rangos = [17,28,38,48,58,68]</w:t>
-      </w:r>
-    </w:p>
-    <w:p>
-      <w:pPr>
-        <w:pStyle w:val="codigo"/>
-        <w:rPr>
-          <w:lang w:val="es-ES"/>
-        </w:rPr>
-      </w:pPr>
-    </w:p>
-    <w:p>
-      <w:pPr>
-        <w:pStyle w:val="Textoindependiente"/>
-      </w:pPr>
-      <w:r>
-        <w:t>Y asignamos un nombre o etiqueta a cada uno</w:t>
-      </w:r>
-    </w:p>
-    <w:p>
-      <w:pPr>
-        <w:pStyle w:val="codigo"/>
-        <w:rPr>
-          <w:lang w:val="es-ES"/>
-        </w:rPr>
-      </w:pPr>
-      <w:proofErr w:type="spellStart"/>
-      <w:r>
-        <w:rPr>
-          <w:lang w:val="es-ES"/>
-        </w:rPr>
-        <w:t>nombrerangos</w:t>
-      </w:r>
-      <w:proofErr w:type="spellEnd"/>
-      <w:r>
-        <w:rPr>
-          <w:lang w:val="es-ES"/>
-        </w:rPr>
-        <w:t xml:space="preserve"> = [</w:t>
-      </w:r>
-      <w:r>
-        <w:rPr>
-          <w:lang w:val="es-ES"/>
-        </w:rPr>
-        <w:t>’</w:t>
-      </w:r>
-      <w:r>
-        <w:rPr>
-          <w:lang w:val="es-ES"/>
-        </w:rPr>
-        <w:t>A</w:t>
-      </w:r>
-      <w:r>
-        <w:rPr>
-          <w:lang w:val="es-ES"/>
-        </w:rPr>
-        <w:t>’</w:t>
-      </w:r>
-      <w:r>
-        <w:rPr>
-          <w:lang w:val="es-ES"/>
-        </w:rPr>
-        <w:t>,</w:t>
-      </w:r>
-      <w:r>
-        <w:rPr>
-          <w:lang w:val="es-ES"/>
-        </w:rPr>
-        <w:t>’</w:t>
-      </w:r>
-      <w:r>
-        <w:rPr>
-          <w:lang w:val="es-ES"/>
-        </w:rPr>
-        <w:t>B</w:t>
-      </w:r>
-      <w:r>
-        <w:rPr>
-          <w:lang w:val="es-ES"/>
-        </w:rPr>
-        <w:t>’</w:t>
-      </w:r>
-      <w:r>
-        <w:rPr>
-          <w:lang w:val="es-ES"/>
-        </w:rPr>
-        <w:t>,</w:t>
-      </w:r>
-      <w:r>
-        <w:rPr>
-          <w:lang w:val="es-ES"/>
-        </w:rPr>
-        <w:t>’</w:t>
-      </w:r>
-      <w:r>
-        <w:rPr>
-          <w:lang w:val="es-ES"/>
-        </w:rPr>
-        <w:t>C</w:t>
-      </w:r>
-      <w:r>
-        <w:rPr>
-          <w:lang w:val="es-ES"/>
-        </w:rPr>
-        <w:t>’</w:t>
-      </w:r>
-      <w:r>
-        <w:rPr>
-          <w:lang w:val="es-ES"/>
-        </w:rPr>
-        <w:t>,</w:t>
-      </w:r>
-      <w:r>
-        <w:rPr>
-          <w:lang w:val="es-ES"/>
-        </w:rPr>
-        <w:t>’</w:t>
-      </w:r>
-      <w:r>
-        <w:rPr>
-          <w:lang w:val="es-ES"/>
-        </w:rPr>
-        <w:t>D</w:t>
-      </w:r>
-      <w:r>
-        <w:rPr>
-          <w:lang w:val="es-ES"/>
-        </w:rPr>
-        <w:t>’</w:t>
-      </w:r>
-      <w:r>
-        <w:rPr>
-          <w:lang w:val="es-ES"/>
-        </w:rPr>
-        <w:t>,</w:t>
-      </w:r>
-      <w:r>
-        <w:rPr>
-          <w:lang w:val="es-ES"/>
-        </w:rPr>
-        <w:t>’</w:t>
-      </w:r>
-      <w:r>
-        <w:rPr>
-          <w:lang w:val="es-ES"/>
-        </w:rPr>
-        <w:t>E</w:t>
-      </w:r>
-      <w:r>
-        <w:rPr>
-          <w:lang w:val="es-ES"/>
-        </w:rPr>
-        <w:t>’</w:t>
-      </w:r>
-      <w:r>
-        <w:rPr>
-          <w:lang w:val="es-ES"/>
-        </w:rPr>
-        <w:t>]</w:t>
-      </w:r>
-    </w:p>
-    <w:p>
-      <w:pPr>
-        <w:pStyle w:val="codigo"/>
-        <w:rPr>
-          <w:lang w:val="es-ES"/>
-        </w:rPr>
-      </w:pPr>
-    </w:p>
-    <w:p>
-      <w:pPr>
-        <w:pStyle w:val="Textoindependiente"/>
-      </w:pPr>
-      <w:r>
-        <w:t>Ahora con est</w:t>
-      </w:r>
-      <w:r>
-        <w:t>e nuevo agrupamiento podemos crear una nueva variable</w:t>
-      </w:r>
-    </w:p>
-    <w:p>
-      <w:pPr>
-        <w:pStyle w:val="codigo"/>
-        <w:rPr>
-          <w:lang w:val="es-ES"/>
-        </w:rPr>
-      </w:pPr>
-      <w:proofErr w:type="spellStart"/>
-      <w:r>
-        <w:rPr>
-          <w:lang w:val="es-ES"/>
-        </w:rPr>
-        <w:t>df</w:t>
-      </w:r>
-      <w:proofErr w:type="spellEnd"/>
-      <w:r>
-        <w:rPr>
-          <w:lang w:val="es-ES"/>
-        </w:rPr>
-        <w:t xml:space="preserve"> [</w:t>
-      </w:r>
-      <w:r>
-        <w:rPr>
-          <w:lang w:val="es-ES"/>
-        </w:rPr>
-        <w:t>’</w:t>
-      </w:r>
-      <w:proofErr w:type="spellStart"/>
-      <w:r>
-        <w:rPr>
-          <w:lang w:val="es-ES"/>
-        </w:rPr>
-        <w:t>Rango_Edad</w:t>
-      </w:r>
-      <w:proofErr w:type="spellEnd"/>
-      <w:r>
-        <w:rPr>
-          <w:lang w:val="es-ES"/>
-        </w:rPr>
-        <w:t>’</w:t>
-      </w:r>
-      <w:r>
-        <w:rPr>
-          <w:lang w:val="es-ES"/>
-        </w:rPr>
-        <w:t xml:space="preserve">] = </w:t>
-      </w:r>
-      <w:proofErr w:type="spellStart"/>
-      <w:r>
-        <w:rPr>
-          <w:lang w:val="es-ES"/>
-        </w:rPr>
-        <w:t>pd.cut</w:t>
-      </w:r>
-      <w:proofErr w:type="spellEnd"/>
-      <w:r>
-        <w:rPr>
-          <w:lang w:val="es-ES"/>
-        </w:rPr>
-        <w:t>(</w:t>
-      </w:r>
-      <w:proofErr w:type="spellStart"/>
-      <w:r>
-        <w:rPr>
-          <w:lang w:val="es-ES"/>
-        </w:rPr>
-        <w:t>df</w:t>
-      </w:r>
-      <w:proofErr w:type="spellEnd"/>
-      <w:r>
-        <w:rPr>
-          <w:lang w:val="es-ES"/>
-        </w:rPr>
-        <w:t>[</w:t>
-      </w:r>
-      <w:r>
-        <w:rPr>
-          <w:lang w:val="es-ES"/>
-        </w:rPr>
-        <w:t>’</w:t>
-      </w:r>
-      <w:r>
-        <w:rPr>
-          <w:lang w:val="es-ES"/>
-        </w:rPr>
-        <w:t>edad</w:t>
-      </w:r>
-      <w:r>
-        <w:rPr>
-          <w:lang w:val="es-ES"/>
-        </w:rPr>
-        <w:t>’</w:t>
-      </w:r>
-      <w:proofErr w:type="gramStart"/>
-      <w:r>
-        <w:rPr>
-          <w:lang w:val="es-ES"/>
-        </w:rPr>
-        <w:t>],</w:t>
-      </w:r>
-      <w:proofErr w:type="spellStart"/>
-      <w:r>
-        <w:rPr>
-          <w:lang w:val="es-ES"/>
-        </w:rPr>
-        <w:t>rangos</w:t>
-      </w:r>
-      <w:proofErr w:type="gramEnd"/>
-      <w:r>
-        <w:rPr>
-          <w:lang w:val="es-ES"/>
-        </w:rPr>
-        <w:t>,labels</w:t>
-      </w:r>
-      <w:proofErr w:type="spellEnd"/>
-      <w:r>
-        <w:rPr>
-          <w:lang w:val="es-ES"/>
-        </w:rPr>
-        <w:t xml:space="preserve"> = </w:t>
-      </w:r>
-      <w:proofErr w:type="spellStart"/>
-      <w:r>
-        <w:rPr>
-          <w:lang w:val="es-ES"/>
-        </w:rPr>
-        <w:t>nombrerangos</w:t>
-      </w:r>
-      <w:proofErr w:type="spellEnd"/>
-      <w:r>
-        <w:rPr>
-          <w:lang w:val="es-ES"/>
-        </w:rPr>
-        <w:t>)</w:t>
-      </w:r>
-    </w:p>
-    <w:p>
-      <w:pPr>
-        <w:pStyle w:val="codigo"/>
-        <w:rPr>
-          <w:lang w:val="es-ES"/>
-        </w:rPr>
-      </w:pPr>
-    </w:p>
-    <w:p>
-      <w:r>
-        <w:t xml:space="preserve">con el siguiente comando se puede visualizar los primeros registros </w:t>
-      </w:r>
-      <w:proofErr w:type="gramStart"/>
-      <w:r>
-        <w:t>del data</w:t>
-      </w:r>
-      <w:proofErr w:type="gramEnd"/>
+        <w:rPr>
+          <w:lang w:val="es-ES"/>
+        </w:rPr>
+        <w:t>],rangos,labels = nombrerangos)</w:t>
+      </w:r>
+    </w:p>
+    <w:p>
+      <w:pPr>
+        <w:pStyle w:val="codigo"/>
+        <w:rPr>
+          <w:lang w:val="es-ES"/>
+        </w:rPr>
+      </w:pPr>
+    </w:p>
+    <w:p>
+      <w:r>
+        <w:t>con el siguiente comando se puede visualizar los primeros registros del data frame,</w:t>
+      </w:r>
       <w:r>
         <w:t xml:space="preserve"> </w:t>
       </w:r>
-      <w:proofErr w:type="spellStart"/>
-      <w:proofErr w:type="gramStart"/>
-      <w:r>
-        <w:t>frame</w:t>
-      </w:r>
-      <w:proofErr w:type="spellEnd"/>
-      <w:proofErr w:type="gramEnd"/>
-      <w:r>
-        <w:t>,</w:t>
-      </w:r>
-      <w:r>
-        <w:t xml:space="preserve"> </w:t>
-      </w:r>
-      <w:proofErr w:type="gramStart"/>
       <w:r>
         <w:rPr>
           <w:rStyle w:val="codigoCar"/>
           <w:lang w:val="es-ES"/>
         </w:rPr>
-        <w:t>df.head</w:t>
-      </w:r>
-      <w:proofErr w:type="gramEnd"/>
-      <w:r>
-        <w:rPr>
-          <w:rStyle w:val="codigoCar"/>
-          <w:lang w:val="es-ES"/>
-        </w:rPr>
-        <w:t>()</w:t>
+        <w:t>df.head()</w:t>
       </w:r>
       <w:r>
         <w:t xml:space="preserve"> </w:t>
@@ -2428,7 +1954,6 @@
                 <w:szCs w:val="22"/>
               </w:rPr>
             </w:pPr>
-            <w:proofErr w:type="spellStart"/>
             <w:r>
               <w:rPr>
                 <w:b/>
@@ -2438,7 +1963,6 @@
               </w:rPr>
               <w:t>imc</w:t>
             </w:r>
-            <w:proofErr w:type="spellEnd"/>
           </w:p>
         </w:tc>
         <w:tc>
@@ -2530,7 +2054,6 @@
                 <w:szCs w:val="22"/>
               </w:rPr>
             </w:pPr>
-            <w:proofErr w:type="spellStart"/>
             <w:r>
               <w:rPr>
                 <w:b/>
@@ -2540,7 +2063,6 @@
               </w:rPr>
               <w:t>valor_seguro</w:t>
             </w:r>
-            <w:proofErr w:type="spellEnd"/>
           </w:p>
         </w:tc>
         <w:tc>
@@ -2557,7 +2079,6 @@
                 <w:szCs w:val="22"/>
               </w:rPr>
             </w:pPr>
-            <w:proofErr w:type="spellStart"/>
             <w:r>
               <w:rPr>
                 <w:b/>
@@ -2567,7 +2088,6 @@
               </w:rPr>
               <w:t>Rango_Edad</w:t>
             </w:r>
-            <w:proofErr w:type="spellEnd"/>
           </w:p>
         </w:tc>
       </w:tr>
@@ -3227,11 +2747,9 @@
             <w:pPr>
               <w:pStyle w:val="codigo"/>
             </w:pPr>
-            <w:proofErr w:type="spellStart"/>
             <w:r>
               <w:t>edad</w:t>
             </w:r>
-            <w:proofErr w:type="spellEnd"/>
           </w:p>
         </w:tc>
         <w:tc>
@@ -3242,11 +2760,9 @@
             <w:pPr>
               <w:pStyle w:val="codigo"/>
             </w:pPr>
-            <w:proofErr w:type="spellStart"/>
             <w:r>
               <w:t>imc</w:t>
             </w:r>
-            <w:proofErr w:type="spellEnd"/>
           </w:p>
         </w:tc>
         <w:tc>
@@ -3257,11 +2773,9 @@
             <w:pPr>
               <w:pStyle w:val="codigo"/>
             </w:pPr>
-            <w:proofErr w:type="spellStart"/>
             <w:r>
               <w:t>hijos</w:t>
             </w:r>
-            <w:proofErr w:type="spellEnd"/>
           </w:p>
         </w:tc>
         <w:tc>
@@ -3272,11 +2786,9 @@
             <w:pPr>
               <w:pStyle w:val="codigo"/>
             </w:pPr>
-            <w:proofErr w:type="spellStart"/>
             <w:r>
               <w:t>valor_seguro</w:t>
             </w:r>
-            <w:proofErr w:type="spellEnd"/>
           </w:p>
         </w:tc>
       </w:tr>
@@ -3834,15 +3346,7 @@
         <w:t>que presenta</w:t>
       </w:r>
       <w:r>
-        <w:t xml:space="preserve"> una marcada diferencia es el </w:t>
-      </w:r>
-      <w:proofErr w:type="spellStart"/>
-      <w:r>
-        <w:t>valor_seguro</w:t>
-      </w:r>
-      <w:proofErr w:type="spellEnd"/>
-      <w:r>
-        <w:t>.</w:t>
+        <w:t xml:space="preserve"> una marcada diferencia es el valor_seguro.</w:t>
       </w:r>
     </w:p>
     <w:p>
@@ -3892,28 +3396,8 @@
       <w:pPr>
         <w:pStyle w:val="codigo"/>
       </w:pPr>
-      <w:proofErr w:type="spellStart"/>
-      <w:proofErr w:type="gramStart"/>
-      <w:r>
-        <w:t>df.hist</w:t>
-      </w:r>
-      <w:proofErr w:type="spellEnd"/>
-      <w:proofErr w:type="gramEnd"/>
-      <w:r>
-        <w:t xml:space="preserve">(bins=20, </w:t>
-      </w:r>
-      <w:proofErr w:type="spellStart"/>
-      <w:r>
-        <w:t>figsize</w:t>
-      </w:r>
-      <w:proofErr w:type="spellEnd"/>
-      <w:proofErr w:type="gramStart"/>
-      <w:r>
-        <w:t>=(</w:t>
-      </w:r>
-      <w:proofErr w:type="gramEnd"/>
-      <w:r>
-        <w:t>20,10))</w:t>
+      <w:r>
+        <w:t>df.hist(bins=20, figsize=(20,10))</w:t>
       </w:r>
     </w:p>
     <w:p>
@@ -4046,70 +3530,24 @@
       <w:pPr>
         <w:pStyle w:val="codigo"/>
       </w:pPr>
-      <w:proofErr w:type="gramStart"/>
-      <w:r>
-        <w:t>import</w:t>
-      </w:r>
-      <w:proofErr w:type="gramEnd"/>
-      <w:r>
-        <w:t xml:space="preserve"> seaborn as </w:t>
-      </w:r>
-      <w:proofErr w:type="spellStart"/>
-      <w:r>
-        <w:t>sns</w:t>
-      </w:r>
-      <w:proofErr w:type="spellEnd"/>
-    </w:p>
-    <w:p>
-      <w:pPr>
-        <w:pStyle w:val="codigo"/>
-      </w:pPr>
-      <w:r>
-        <w:t xml:space="preserve">import </w:t>
-      </w:r>
-      <w:proofErr w:type="spellStart"/>
-      <w:proofErr w:type="gramStart"/>
-      <w:r>
-        <w:t>matplotlib.pyplot</w:t>
-      </w:r>
-      <w:proofErr w:type="spellEnd"/>
-      <w:proofErr w:type="gramEnd"/>
-      <w:r>
-        <w:t xml:space="preserve"> as </w:t>
-      </w:r>
-      <w:proofErr w:type="spellStart"/>
-      <w:r>
-        <w:t>plt</w:t>
-      </w:r>
-      <w:proofErr w:type="spellEnd"/>
-    </w:p>
-    <w:p>
-      <w:pPr>
-        <w:pStyle w:val="codigo"/>
-      </w:pPr>
-      <w:proofErr w:type="spellStart"/>
-      <w:proofErr w:type="gramStart"/>
-      <w:r>
-        <w:t>sns.histplot</w:t>
-      </w:r>
-      <w:proofErr w:type="spellEnd"/>
-      <w:proofErr w:type="gramEnd"/>
-      <w:r>
-        <w:t>(</w:t>
-      </w:r>
-      <w:proofErr w:type="spellStart"/>
-      <w:proofErr w:type="gramStart"/>
-      <w:r>
-        <w:t>df.edad</w:t>
-      </w:r>
-      <w:proofErr w:type="spellEnd"/>
-      <w:proofErr w:type="gramEnd"/>
-      <w:r>
-        <w:t xml:space="preserve">, color </w:t>
-      </w:r>
-      <w:proofErr w:type="gramStart"/>
-      <w:r>
-        <w:t>=</w:t>
+      <w:r>
+        <w:t>import seaborn as sns</w:t>
+      </w:r>
+    </w:p>
+    <w:p>
+      <w:pPr>
+        <w:pStyle w:val="codigo"/>
+      </w:pPr>
+      <w:r>
+        <w:t>import matplotlib.pyplot as plt</w:t>
+      </w:r>
+    </w:p>
+    <w:p>
+      <w:pPr>
+        <w:pStyle w:val="codigo"/>
+      </w:pPr>
+      <w:r>
+        <w:t>sns.histplot(df.edad, color =</w:t>
       </w:r>
       <w:r>
         <w:t>”</w:t>
@@ -4117,35 +3555,19 @@
       <w:r>
         <w:t>b</w:t>
       </w:r>
-      <w:proofErr w:type="gramEnd"/>
       <w:r>
         <w:t>”</w:t>
       </w:r>
       <w:r>
-        <w:t xml:space="preserve">, bins = 30, </w:t>
-      </w:r>
-      <w:proofErr w:type="spellStart"/>
-      <w:r>
-        <w:t>kde</w:t>
-      </w:r>
-      <w:proofErr w:type="spellEnd"/>
-      <w:r>
-        <w:t xml:space="preserve"> = True)</w:t>
-      </w:r>
-    </w:p>
-    <w:p>
-      <w:pPr>
-        <w:pStyle w:val="codigo"/>
-      </w:pPr>
-      <w:proofErr w:type="spellStart"/>
-      <w:proofErr w:type="gramStart"/>
-      <w:r>
-        <w:t>plt.show</w:t>
-      </w:r>
-      <w:proofErr w:type="spellEnd"/>
-      <w:proofErr w:type="gramEnd"/>
-      <w:r>
-        <w:t>()</w:t>
+        <w:t>, bins = 30, kde = True)</w:t>
+      </w:r>
+    </w:p>
+    <w:p>
+      <w:pPr>
+        <w:pStyle w:val="codigo"/>
+      </w:pPr>
+      <w:r>
+        <w:t>plt.show()</w:t>
       </w:r>
     </w:p>
     <w:p>
@@ -4198,27 +3620,8 @@
       <w:pPr>
         <w:pStyle w:val="codigo"/>
       </w:pPr>
-      <w:proofErr w:type="spellStart"/>
-      <w:proofErr w:type="gramStart"/>
-      <w:r>
-        <w:t>sns.histplot</w:t>
-      </w:r>
-      <w:proofErr w:type="spellEnd"/>
-      <w:proofErr w:type="gramEnd"/>
-      <w:r>
-        <w:t>(</w:t>
-      </w:r>
-      <w:proofErr w:type="spellStart"/>
-      <w:r>
-        <w:t>df.imc</w:t>
-      </w:r>
-      <w:proofErr w:type="spellEnd"/>
-      <w:r>
-        <w:t xml:space="preserve">, color </w:t>
-      </w:r>
-      <w:proofErr w:type="gramStart"/>
-      <w:r>
-        <w:t>=</w:t>
+      <w:r>
+        <w:t>sns.histplot(df.imc, color =</w:t>
       </w:r>
       <w:r>
         <w:t>”</w:t>
@@ -4226,35 +3629,19 @@
       <w:r>
         <w:t>b</w:t>
       </w:r>
-      <w:proofErr w:type="gramEnd"/>
       <w:r>
         <w:t>”</w:t>
       </w:r>
       <w:r>
-        <w:t xml:space="preserve">, bins = 30, </w:t>
-      </w:r>
-      <w:proofErr w:type="spellStart"/>
-      <w:r>
-        <w:t>kde</w:t>
-      </w:r>
-      <w:proofErr w:type="spellEnd"/>
-      <w:r>
-        <w:t xml:space="preserve"> = True)</w:t>
-      </w:r>
-    </w:p>
-    <w:p>
-      <w:pPr>
-        <w:pStyle w:val="codigo"/>
-      </w:pPr>
-      <w:proofErr w:type="spellStart"/>
-      <w:proofErr w:type="gramStart"/>
-      <w:r>
-        <w:t>plt.show</w:t>
-      </w:r>
-      <w:proofErr w:type="spellEnd"/>
-      <w:proofErr w:type="gramEnd"/>
-      <w:r>
-        <w:t>()</w:t>
+        <w:t>, bins = 30, kde = True)</w:t>
+      </w:r>
+    </w:p>
+    <w:p>
+      <w:pPr>
+        <w:pStyle w:val="codigo"/>
+      </w:pPr>
+      <w:r>
+        <w:t>plt.show()</w:t>
       </w:r>
     </w:p>
     <w:p>
@@ -4307,29 +3694,8 @@
       <w:pPr>
         <w:pStyle w:val="codigo"/>
       </w:pPr>
-      <w:proofErr w:type="spellStart"/>
-      <w:proofErr w:type="gramStart"/>
-      <w:r>
-        <w:t>sns.histplot</w:t>
-      </w:r>
-      <w:proofErr w:type="spellEnd"/>
-      <w:proofErr w:type="gramEnd"/>
-      <w:r>
-        <w:t>(</w:t>
-      </w:r>
-      <w:proofErr w:type="spellStart"/>
-      <w:proofErr w:type="gramStart"/>
-      <w:r>
-        <w:t>df.hijos</w:t>
-      </w:r>
-      <w:proofErr w:type="spellEnd"/>
-      <w:proofErr w:type="gramEnd"/>
-      <w:r>
-        <w:t xml:space="preserve">, color </w:t>
-      </w:r>
-      <w:proofErr w:type="gramStart"/>
-      <w:r>
-        <w:t>=</w:t>
+      <w:r>
+        <w:t>sns.histplot(df.hijos, color =</w:t>
       </w:r>
       <w:r>
         <w:t>”</w:t>
@@ -4337,35 +3703,19 @@
       <w:r>
         <w:t>b</w:t>
       </w:r>
-      <w:proofErr w:type="gramEnd"/>
       <w:r>
         <w:t>”</w:t>
       </w:r>
       <w:r>
-        <w:t xml:space="preserve">, bins = 30, </w:t>
-      </w:r>
-      <w:proofErr w:type="spellStart"/>
-      <w:r>
-        <w:t>kde</w:t>
-      </w:r>
-      <w:proofErr w:type="spellEnd"/>
-      <w:r>
-        <w:t xml:space="preserve"> = True)</w:t>
-      </w:r>
-    </w:p>
-    <w:p>
-      <w:pPr>
-        <w:pStyle w:val="codigo"/>
-      </w:pPr>
-      <w:proofErr w:type="spellStart"/>
-      <w:proofErr w:type="gramStart"/>
-      <w:r>
-        <w:t>plt.show</w:t>
-      </w:r>
-      <w:proofErr w:type="spellEnd"/>
-      <w:proofErr w:type="gramEnd"/>
-      <w:r>
-        <w:t>()</w:t>
+        <w:t>, bins = 30, kde = True)</w:t>
+      </w:r>
+    </w:p>
+    <w:p>
+      <w:pPr>
+        <w:pStyle w:val="codigo"/>
+      </w:pPr>
+      <w:r>
+        <w:t>plt.show()</w:t>
       </w:r>
     </w:p>
     <w:p>
@@ -4419,32 +3769,8 @@
       <w:pPr>
         <w:pStyle w:val="codigo"/>
       </w:pPr>
-      <w:proofErr w:type="spellStart"/>
-      <w:proofErr w:type="gramStart"/>
-      <w:r>
-        <w:t>sns.histplot</w:t>
-      </w:r>
-      <w:proofErr w:type="spellEnd"/>
-      <w:proofErr w:type="gramEnd"/>
-      <w:r>
-        <w:t>(</w:t>
-      </w:r>
-      <w:proofErr w:type="spellStart"/>
-      <w:proofErr w:type="gramStart"/>
-      <w:r>
-        <w:t>df.valor</w:t>
-      </w:r>
-      <w:proofErr w:type="gramEnd"/>
-      <w:r>
-        <w:t>_seguro</w:t>
-      </w:r>
-      <w:proofErr w:type="spellEnd"/>
-      <w:r>
-        <w:t xml:space="preserve">, color </w:t>
-      </w:r>
-      <w:proofErr w:type="gramStart"/>
-      <w:r>
-        <w:t>=</w:t>
+      <w:r>
+        <w:t>sns.histplot(df.valor_seguro, color =</w:t>
       </w:r>
       <w:r>
         <w:t>”</w:t>
@@ -4452,35 +3778,19 @@
       <w:r>
         <w:t>b</w:t>
       </w:r>
-      <w:proofErr w:type="gramEnd"/>
       <w:r>
         <w:t>”</w:t>
       </w:r>
       <w:r>
-        <w:t xml:space="preserve">, bins = 30, </w:t>
-      </w:r>
-      <w:proofErr w:type="spellStart"/>
-      <w:r>
-        <w:t>kde</w:t>
-      </w:r>
-      <w:proofErr w:type="spellEnd"/>
-      <w:r>
-        <w:t xml:space="preserve"> = True)</w:t>
-      </w:r>
-    </w:p>
-    <w:p>
-      <w:pPr>
-        <w:pStyle w:val="codigo"/>
-      </w:pPr>
-      <w:proofErr w:type="spellStart"/>
-      <w:proofErr w:type="gramStart"/>
-      <w:r>
-        <w:t>plt.show</w:t>
-      </w:r>
-      <w:proofErr w:type="spellEnd"/>
-      <w:proofErr w:type="gramEnd"/>
-      <w:r>
-        <w:t>()</w:t>
+        <w:t>, bins = 30, kde = True)</w:t>
+      </w:r>
+    </w:p>
+    <w:p>
+      <w:pPr>
+        <w:pStyle w:val="codigo"/>
+      </w:pPr>
+      <w:r>
+        <w:t>plt.show()</w:t>
       </w:r>
     </w:p>
     <w:p>
@@ -4547,69 +3857,24 @@
       <w:pPr>
         <w:pStyle w:val="codigo"/>
       </w:pPr>
-      <w:proofErr w:type="spellStart"/>
-      <w:r>
-        <w:t>plt</w:t>
-      </w:r>
-      <w:proofErr w:type="spellEnd"/>
-      <w:r>
-        <w:t>. Figure(</w:t>
-      </w:r>
-      <w:proofErr w:type="spellStart"/>
-      <w:r>
-        <w:t>figsize</w:t>
-      </w:r>
-      <w:proofErr w:type="spellEnd"/>
-      <w:proofErr w:type="gramStart"/>
-      <w:r>
-        <w:t>=(</w:t>
-      </w:r>
-      <w:proofErr w:type="gramEnd"/>
-      <w:r>
-        <w:t xml:space="preserve">10,7)) </w:t>
-      </w:r>
-    </w:p>
-    <w:p>
-      <w:pPr>
-        <w:pStyle w:val="codigo"/>
-      </w:pPr>
-      <w:proofErr w:type="spellStart"/>
-      <w:proofErr w:type="gramStart"/>
-      <w:r>
-        <w:t>sns.countplot</w:t>
-      </w:r>
-      <w:proofErr w:type="spellEnd"/>
-      <w:proofErr w:type="gramEnd"/>
-      <w:r>
-        <w:t xml:space="preserve">(x= </w:t>
-      </w:r>
-      <w:proofErr w:type="spellStart"/>
-      <w:proofErr w:type="gramStart"/>
-      <w:r>
-        <w:t>df.Rango</w:t>
-      </w:r>
-      <w:proofErr w:type="gramEnd"/>
-      <w:r>
-        <w:t>_Edad</w:t>
-      </w:r>
-      <w:proofErr w:type="spellEnd"/>
-      <w:r>
-        <w:t>)</w:t>
-      </w:r>
-    </w:p>
-    <w:p>
-      <w:pPr>
-        <w:pStyle w:val="codigo"/>
-      </w:pPr>
-      <w:proofErr w:type="spellStart"/>
-      <w:proofErr w:type="gramStart"/>
-      <w:r>
-        <w:t>plt.show</w:t>
-      </w:r>
-      <w:proofErr w:type="spellEnd"/>
-      <w:proofErr w:type="gramEnd"/>
-      <w:r>
-        <w:t>()</w:t>
+      <w:r>
+        <w:t xml:space="preserve">plt. Figure(figsize=(10,7)) </w:t>
+      </w:r>
+    </w:p>
+    <w:p>
+      <w:pPr>
+        <w:pStyle w:val="codigo"/>
+      </w:pPr>
+      <w:r>
+        <w:t>sns.countplot(x= df.Rango_Edad)</w:t>
+      </w:r>
+    </w:p>
+    <w:p>
+      <w:pPr>
+        <w:pStyle w:val="codigo"/>
+      </w:pPr>
+      <w:r>
+        <w:t>plt.show()</w:t>
       </w:r>
     </w:p>
     <w:p>
@@ -4665,15 +3930,7 @@
       </w:pPr>
       <w:r>
         <w:lastRenderedPageBreak/>
-        <w:t xml:space="preserve">A partir de los histogramas de frecuencia y grafico de barras podemos decir que hay una mayor agrupación de registros en el Rango de 18 a 28 años, así mismo, el </w:t>
-      </w:r>
-      <w:proofErr w:type="spellStart"/>
-      <w:r>
-        <w:t>imc</w:t>
-      </w:r>
-      <w:proofErr w:type="spellEnd"/>
-      <w:r>
-        <w:t xml:space="preserve"> tiende a tener una distribución normal, donde los datos están entre los 25 y 35, y la mayoría no tiene hijos, seguidos por aquellos que tienen 1 solo hijo</w:t>
+        <w:t>A partir de los histogramas de frecuencia y grafico de barras podemos decir que hay una mayor agrupación de registros en el Rango de 18 a 28 años, así mismo, el imc tiende a tener una distribución normal, donde los datos están entre los 25 y 35, y la mayoría no tiene hijos, seguidos por aquellos que tienen 1 solo hijo</w:t>
       </w:r>
       <w:r>
         <w:t>; existiendo una mayor concentración en el valor de seguro hasta los 10000.</w:t>
@@ -4705,75 +3962,32 @@
       <w:pPr>
         <w:pStyle w:val="codigo"/>
       </w:pPr>
-      <w:proofErr w:type="spellStart"/>
-      <w:r>
-        <w:t>total_hijos</w:t>
-      </w:r>
-      <w:proofErr w:type="spellEnd"/>
-      <w:r>
-        <w:t xml:space="preserve"> = </w:t>
-      </w:r>
-      <w:proofErr w:type="spellStart"/>
-      <w:r>
-        <w:t>df</w:t>
-      </w:r>
-      <w:proofErr w:type="spellEnd"/>
-      <w:r>
-        <w:t>[</w:t>
+      <w:r>
+        <w:t>total_hijos = df[</w:t>
       </w:r>
       <w:r>
         <w:t>’</w:t>
       </w:r>
-      <w:proofErr w:type="spellStart"/>
       <w:r>
         <w:t>hijos</w:t>
       </w:r>
-      <w:proofErr w:type="spellEnd"/>
       <w:r>
         <w:t>’</w:t>
       </w:r>
-      <w:proofErr w:type="gramStart"/>
-      <w:r>
-        <w:t>].</w:t>
-      </w:r>
-      <w:proofErr w:type="spellStart"/>
-      <w:r>
-        <w:t>groupby</w:t>
-      </w:r>
-      <w:proofErr w:type="spellEnd"/>
-      <w:proofErr w:type="gramEnd"/>
-      <w:r>
-        <w:t>(</w:t>
-      </w:r>
-      <w:proofErr w:type="spellStart"/>
-      <w:r>
-        <w:t>df</w:t>
-      </w:r>
-      <w:proofErr w:type="spellEnd"/>
-      <w:r>
-        <w:t>[</w:t>
+      <w:r>
+        <w:t>].groupby(df[</w:t>
       </w:r>
       <w:r>
         <w:t>’</w:t>
       </w:r>
-      <w:proofErr w:type="spellStart"/>
       <w:r>
         <w:t>hijos</w:t>
       </w:r>
-      <w:proofErr w:type="spellEnd"/>
       <w:r>
         <w:t>’</w:t>
       </w:r>
       <w:r>
-        <w:t>]</w:t>
-      </w:r>
-      <w:proofErr w:type="gramStart"/>
-      <w:r>
-        <w:t>).count</w:t>
-      </w:r>
-      <w:proofErr w:type="gramEnd"/>
-      <w:r>
-        <w:t xml:space="preserve">()  </w:t>
+        <w:t xml:space="preserve">]).count()  </w:t>
       </w:r>
     </w:p>
     <w:p>
@@ -4801,28 +4015,7 @@
         <w:rPr>
           <w:lang w:val="es-ES"/>
         </w:rPr>
-        <w:t xml:space="preserve">colors = </w:t>
-      </w:r>
-      <w:proofErr w:type="gramStart"/>
-      <w:r>
-        <w:rPr>
-          <w:lang w:val="es-ES"/>
-        </w:rPr>
-        <w:t>sns.color</w:t>
-      </w:r>
-      <w:proofErr w:type="gramEnd"/>
-      <w:r>
-        <w:rPr>
-          <w:lang w:val="es-ES"/>
-        </w:rPr>
-        <w:t>_</w:t>
-      </w:r>
-      <w:proofErr w:type="gramStart"/>
-      <w:r>
-        <w:rPr>
-          <w:lang w:val="es-ES"/>
-        </w:rPr>
-        <w:t>palette(</w:t>
+        <w:t>colors = sns.color_palette(</w:t>
       </w:r>
       <w:r>
         <w:rPr>
@@ -4830,14 +4023,12 @@
         </w:rPr>
         <w:t>‘</w:t>
       </w:r>
-      <w:proofErr w:type="gramEnd"/>
       <w:r>
         <w:rPr>
           <w:lang w:val="es-ES"/>
         </w:rPr>
         <w:t>pastel</w:t>
       </w:r>
-      <w:proofErr w:type="gramStart"/>
       <w:r>
         <w:rPr>
           <w:lang w:val="es-ES"/>
@@ -4848,61 +4039,36 @@
         <w:rPr>
           <w:lang w:val="es-ES"/>
         </w:rPr>
-        <w:t>)[</w:t>
-      </w:r>
-      <w:proofErr w:type="gramEnd"/>
-      <w:r>
-        <w:rPr>
-          <w:lang w:val="es-ES"/>
-        </w:rPr>
-        <w:t xml:space="preserve">0:6] </w:t>
-      </w:r>
-    </w:p>
-    <w:p>
-      <w:pPr>
-        <w:pStyle w:val="codigo"/>
-        <w:rPr>
-          <w:lang w:val="es-ES"/>
-        </w:rPr>
-      </w:pPr>
-      <w:proofErr w:type="gramStart"/>
-      <w:r>
-        <w:rPr>
-          <w:lang w:val="es-ES"/>
-        </w:rPr>
-        <w:t>plt.pie(</w:t>
-      </w:r>
-      <w:proofErr w:type="gramEnd"/>
-      <w:r>
-        <w:rPr>
-          <w:lang w:val="es-ES"/>
-        </w:rPr>
-        <w:t xml:space="preserve">total_hijos, labels = etiquetas, colors = colors, </w:t>
-      </w:r>
-    </w:p>
-    <w:p>
-      <w:pPr>
-        <w:pStyle w:val="codigo"/>
-      </w:pPr>
-      <w:proofErr w:type="spellStart"/>
-      <w:r>
-        <w:t>autopct</w:t>
-      </w:r>
-      <w:proofErr w:type="spellEnd"/>
-      <w:r>
-        <w:t>=</w:t>
+        <w:t xml:space="preserve">)[0:6] </w:t>
+      </w:r>
+    </w:p>
+    <w:p>
+      <w:pPr>
+        <w:pStyle w:val="codigo"/>
+        <w:rPr>
+          <w:lang w:val="es-ES"/>
+        </w:rPr>
+      </w:pPr>
+      <w:r>
+        <w:rPr>
+          <w:lang w:val="es-ES"/>
+        </w:rPr>
+        <w:t xml:space="preserve">plt.pie(total_hijos, labels = etiquetas, colors = colors, </w:t>
+      </w:r>
+    </w:p>
+    <w:p>
+      <w:pPr>
+        <w:pStyle w:val="codigo"/>
+      </w:pPr>
+      <w:r>
+        <w:t>autopct=</w:t>
       </w:r>
       <w:r>
         <w:t>’</w:t>
       </w:r>
       <w:r>
-        <w:t>%.0</w:t>
-      </w:r>
-      <w:proofErr w:type="gramStart"/>
-      <w:r>
-        <w:t>f%%</w:t>
-      </w:r>
-      <w:proofErr w:type="gramEnd"/>
+        <w:t>%.0f%%</w:t>
+      </w:r>
       <w:r>
         <w:t>’</w:t>
       </w:r>
@@ -4914,15 +4080,8 @@
       <w:pPr>
         <w:pStyle w:val="codigo"/>
       </w:pPr>
-      <w:proofErr w:type="spellStart"/>
-      <w:proofErr w:type="gramStart"/>
-      <w:r>
-        <w:t>plt.show</w:t>
-      </w:r>
-      <w:proofErr w:type="spellEnd"/>
-      <w:proofErr w:type="gramEnd"/>
-      <w:r>
-        <w:t>()</w:t>
+      <w:r>
+        <w:t>plt.show()</w:t>
       </w:r>
     </w:p>
     <w:tbl>
@@ -5030,114 +4189,48 @@
       <w:pPr>
         <w:pStyle w:val="codigo"/>
       </w:pPr>
-      <w:proofErr w:type="spellStart"/>
-      <w:r>
-        <w:t>total_rango_edad</w:t>
-      </w:r>
-      <w:proofErr w:type="spellEnd"/>
-      <w:r>
-        <w:t xml:space="preserve"> = </w:t>
-      </w:r>
-      <w:proofErr w:type="spellStart"/>
-      <w:r>
-        <w:t>df</w:t>
-      </w:r>
-      <w:proofErr w:type="spellEnd"/>
-      <w:r>
-        <w:t>[</w:t>
+      <w:r>
+        <w:t>total_rango_edad = df[</w:t>
       </w:r>
       <w:r>
         <w:t>’</w:t>
       </w:r>
-      <w:proofErr w:type="spellStart"/>
       <w:r>
         <w:t>Rango_Edad</w:t>
       </w:r>
-      <w:proofErr w:type="spellEnd"/>
       <w:r>
         <w:t>’</w:t>
       </w:r>
-      <w:proofErr w:type="gramStart"/>
-      <w:r>
-        <w:t>].</w:t>
-      </w:r>
-      <w:proofErr w:type="spellStart"/>
-      <w:r>
-        <w:t>groupby</w:t>
-      </w:r>
-      <w:proofErr w:type="spellEnd"/>
-      <w:proofErr w:type="gramEnd"/>
-      <w:r>
-        <w:t>(</w:t>
-      </w:r>
-      <w:proofErr w:type="spellStart"/>
-      <w:r>
-        <w:t>df</w:t>
-      </w:r>
-      <w:proofErr w:type="spellEnd"/>
-      <w:r>
-        <w:t>[</w:t>
+      <w:r>
+        <w:t>].groupby(df[</w:t>
       </w:r>
       <w:r>
         <w:t>’</w:t>
       </w:r>
-      <w:proofErr w:type="spellStart"/>
       <w:r>
         <w:t>Rango_Edad</w:t>
       </w:r>
-      <w:proofErr w:type="spellEnd"/>
       <w:r>
         <w:t>’</w:t>
       </w:r>
       <w:r>
-        <w:t>], observed = True</w:t>
-      </w:r>
-      <w:proofErr w:type="gramStart"/>
-      <w:r>
-        <w:t>).count</w:t>
-      </w:r>
-      <w:proofErr w:type="gramEnd"/>
-      <w:r>
-        <w:t xml:space="preserve">() </w:t>
-      </w:r>
-    </w:p>
-    <w:p>
-      <w:pPr>
-        <w:pStyle w:val="codigo"/>
-      </w:pPr>
-      <w:r>
-        <w:t xml:space="preserve">labels = </w:t>
-      </w:r>
-      <w:proofErr w:type="spellStart"/>
-      <w:r>
-        <w:t>total_rango_</w:t>
-      </w:r>
-      <w:proofErr w:type="gramStart"/>
-      <w:r>
-        <w:t>edad.index</w:t>
-      </w:r>
-      <w:proofErr w:type="spellEnd"/>
-      <w:proofErr w:type="gramEnd"/>
-    </w:p>
-    <w:p>
-      <w:pPr>
-        <w:pStyle w:val="codigo"/>
-      </w:pPr>
-      <w:r>
-        <w:t xml:space="preserve">colors = </w:t>
-      </w:r>
-      <w:proofErr w:type="spellStart"/>
-      <w:proofErr w:type="gramStart"/>
-      <w:r>
-        <w:t>sns.color</w:t>
-      </w:r>
-      <w:proofErr w:type="gramEnd"/>
-      <w:r>
-        <w:t>_palette</w:t>
-      </w:r>
-      <w:proofErr w:type="spellEnd"/>
-      <w:r>
-        <w:t>(</w:t>
+        <w:t xml:space="preserve">], observed = True).count() </w:t>
+      </w:r>
+    </w:p>
+    <w:p>
+      <w:pPr>
+        <w:pStyle w:val="codigo"/>
+      </w:pPr>
+      <w:r>
+        <w:t>labels = total_rango_edad.index</w:t>
+      </w:r>
+    </w:p>
+    <w:p>
+      <w:pPr>
+        <w:pStyle w:val="codigo"/>
+      </w:pPr>
+      <w:r>
+        <w:t>colors = sns.color_palette(</w:t>
       </w:r>
       <w:r>
         <w:t>‘</w:t>
@@ -5145,59 +4238,26 @@
       <w:r>
         <w:t>Set2</w:t>
       </w:r>
-      <w:proofErr w:type="gramStart"/>
       <w:r>
         <w:t>’</w:t>
       </w:r>
       <w:r>
-        <w:t>)[</w:t>
-      </w:r>
-      <w:proofErr w:type="gramEnd"/>
-      <w:r>
-        <w:t xml:space="preserve">0:5] </w:t>
-      </w:r>
-    </w:p>
-    <w:p>
-      <w:pPr>
-        <w:pStyle w:val="codigo"/>
-      </w:pPr>
-      <w:proofErr w:type="spellStart"/>
-      <w:proofErr w:type="gramStart"/>
-      <w:r>
-        <w:t>plt.pie</w:t>
-      </w:r>
-      <w:proofErr w:type="spellEnd"/>
-      <w:r>
-        <w:t>(</w:t>
-      </w:r>
-      <w:proofErr w:type="spellStart"/>
-      <w:proofErr w:type="gramEnd"/>
-      <w:r>
-        <w:t>total_rango_edad</w:t>
-      </w:r>
-      <w:proofErr w:type="spellEnd"/>
-      <w:r>
-        <w:t xml:space="preserve">, labels = labels, colors = colors, </w:t>
-      </w:r>
-      <w:proofErr w:type="spellStart"/>
-      <w:r>
-        <w:t>autopct</w:t>
-      </w:r>
-      <w:proofErr w:type="spellEnd"/>
-      <w:r>
-        <w:t>=</w:t>
+        <w:t xml:space="preserve">)[0:5] </w:t>
+      </w:r>
+    </w:p>
+    <w:p>
+      <w:pPr>
+        <w:pStyle w:val="codigo"/>
+      </w:pPr>
+      <w:r>
+        <w:t>plt.pie(total_rango_edad, labels = labels, colors = colors, autopct=</w:t>
       </w:r>
       <w:r>
         <w:t>’</w:t>
       </w:r>
       <w:r>
-        <w:t>%.1</w:t>
-      </w:r>
-      <w:proofErr w:type="gramStart"/>
-      <w:r>
-        <w:t>f%%</w:t>
-      </w:r>
-      <w:proofErr w:type="gramEnd"/>
+        <w:t>%.1f%%</w:t>
+      </w:r>
       <w:r>
         <w:t>’</w:t>
       </w:r>
@@ -5209,15 +4269,8 @@
       <w:pPr>
         <w:pStyle w:val="codigo"/>
       </w:pPr>
-      <w:proofErr w:type="spellStart"/>
-      <w:proofErr w:type="gramStart"/>
-      <w:r>
-        <w:t>plt.show</w:t>
-      </w:r>
-      <w:proofErr w:type="spellEnd"/>
-      <w:proofErr w:type="gramEnd"/>
-      <w:r>
-        <w:t>()</w:t>
+      <w:r>
+        <w:t>plt.show()</w:t>
       </w:r>
     </w:p>
     <w:tbl>
@@ -5300,15 +4353,7 @@
               <w:jc w:val="center"/>
             </w:pPr>
             <w:r>
-              <w:t xml:space="preserve">La mayoría de </w:t>
-            </w:r>
-            <w:proofErr w:type="gramStart"/>
-            <w:r>
-              <w:t>registros</w:t>
-            </w:r>
-            <w:proofErr w:type="gramEnd"/>
-            <w:r>
-              <w:t xml:space="preserve"> se encuentran agrupados entre los rangos A y C, lo cual deja solo un 31% para los mayores de 48 años (grupos D y E)</w:t>
+              <w:t>La mayoría de registros se encuentran agrupados entre los rangos A y C, lo cual deja solo un 31% para los mayores de 48 años (grupos D y E)</w:t>
             </w:r>
           </w:p>
         </w:tc>
@@ -5346,13 +4391,8 @@
       <w:r>
         <w:t>’</w:t>
       </w:r>
-      <w:proofErr w:type="gramStart"/>
-      <w:r>
-        <w:t>].groupby</w:t>
-      </w:r>
-      <w:proofErr w:type="gramEnd"/>
-      <w:r>
-        <w:t>(df[</w:t>
+      <w:r>
+        <w:t>].groupby(df[</w:t>
       </w:r>
       <w:r>
         <w:t>’</w:t>
@@ -5364,54 +4404,23 @@
         <w:t>’</w:t>
       </w:r>
       <w:r>
-        <w:t>]</w:t>
-      </w:r>
-      <w:proofErr w:type="gramStart"/>
-      <w:r>
-        <w:t>).count</w:t>
-      </w:r>
-      <w:proofErr w:type="gramEnd"/>
-      <w:r>
-        <w:t xml:space="preserve">() </w:t>
-      </w:r>
-    </w:p>
-    <w:p>
-      <w:pPr>
-        <w:pStyle w:val="codigo"/>
-      </w:pPr>
-      <w:r>
-        <w:t xml:space="preserve">labels = </w:t>
-      </w:r>
-      <w:proofErr w:type="spellStart"/>
-      <w:r>
-        <w:t>total_</w:t>
-      </w:r>
-      <w:proofErr w:type="gramStart"/>
-      <w:r>
-        <w:t>fumadores.index</w:t>
-      </w:r>
-      <w:proofErr w:type="spellEnd"/>
-      <w:proofErr w:type="gramEnd"/>
-    </w:p>
-    <w:p>
-      <w:pPr>
-        <w:pStyle w:val="codigo"/>
-      </w:pPr>
-      <w:r>
-        <w:t xml:space="preserve">colors = </w:t>
-      </w:r>
-      <w:proofErr w:type="spellStart"/>
-      <w:proofErr w:type="gramStart"/>
-      <w:r>
-        <w:t>sns.color</w:t>
-      </w:r>
-      <w:proofErr w:type="gramEnd"/>
-      <w:r>
-        <w:t>_palette</w:t>
-      </w:r>
-      <w:proofErr w:type="spellEnd"/>
-      <w:r>
-        <w:t>(</w:t>
+        <w:t xml:space="preserve">]).count() </w:t>
+      </w:r>
+    </w:p>
+    <w:p>
+      <w:pPr>
+        <w:pStyle w:val="codigo"/>
+      </w:pPr>
+      <w:r>
+        <w:t>labels = total_fumadores.index</w:t>
+      </w:r>
+    </w:p>
+    <w:p>
+      <w:pPr>
+        <w:pStyle w:val="codigo"/>
+      </w:pPr>
+      <w:r>
+        <w:t>colors = sns.color_palette(</w:t>
       </w:r>
       <w:r>
         <w:t>‘</w:t>
@@ -5419,59 +4428,26 @@
       <w:r>
         <w:t>Set3</w:t>
       </w:r>
-      <w:proofErr w:type="gramStart"/>
       <w:r>
         <w:t>’</w:t>
       </w:r>
       <w:r>
-        <w:t>)[</w:t>
-      </w:r>
-      <w:proofErr w:type="gramEnd"/>
-      <w:r>
-        <w:t xml:space="preserve">0:2] </w:t>
-      </w:r>
-    </w:p>
-    <w:p>
-      <w:pPr>
-        <w:pStyle w:val="codigo"/>
-      </w:pPr>
-      <w:proofErr w:type="spellStart"/>
-      <w:proofErr w:type="gramStart"/>
-      <w:r>
-        <w:t>plt.pie</w:t>
-      </w:r>
-      <w:proofErr w:type="spellEnd"/>
-      <w:r>
-        <w:t>(</w:t>
-      </w:r>
-      <w:proofErr w:type="spellStart"/>
-      <w:proofErr w:type="gramEnd"/>
-      <w:r>
-        <w:t>total_fumadores</w:t>
-      </w:r>
-      <w:proofErr w:type="spellEnd"/>
-      <w:r>
-        <w:t xml:space="preserve">, labels = labels, colors = colors, </w:t>
-      </w:r>
-      <w:proofErr w:type="spellStart"/>
-      <w:r>
-        <w:t>autopct</w:t>
-      </w:r>
-      <w:proofErr w:type="spellEnd"/>
-      <w:r>
-        <w:t>=</w:t>
+        <w:t xml:space="preserve">)[0:2] </w:t>
+      </w:r>
+    </w:p>
+    <w:p>
+      <w:pPr>
+        <w:pStyle w:val="codigo"/>
+      </w:pPr>
+      <w:r>
+        <w:t>plt.pie(total_fumadores, labels = labels, colors = colors, autopct=</w:t>
       </w:r>
       <w:r>
         <w:t>’</w:t>
       </w:r>
       <w:r>
-        <w:t>%.0</w:t>
-      </w:r>
-      <w:proofErr w:type="gramStart"/>
-      <w:r>
-        <w:t>f%%</w:t>
-      </w:r>
-      <w:proofErr w:type="gramEnd"/>
+        <w:t>%.0f%%</w:t>
+      </w:r>
       <w:r>
         <w:t>’</w:t>
       </w:r>
@@ -5483,15 +4459,8 @@
       <w:pPr>
         <w:pStyle w:val="codigo"/>
       </w:pPr>
-      <w:proofErr w:type="spellStart"/>
-      <w:proofErr w:type="gramStart"/>
-      <w:r>
-        <w:t>plt.show</w:t>
-      </w:r>
-      <w:proofErr w:type="spellEnd"/>
-      <w:proofErr w:type="gramEnd"/>
-      <w:r>
-        <w:t>()</w:t>
+      <w:r>
+        <w:t>plt.show()</w:t>
       </w:r>
     </w:p>
     <w:tbl>
@@ -5591,35 +4560,11 @@
           <w:lang w:val="es-ES"/>
         </w:rPr>
       </w:pPr>
-      <w:proofErr w:type="spellStart"/>
-      <w:r>
-        <w:rPr>
-          <w:lang w:val="es-ES"/>
-        </w:rPr>
-        <w:t>valor_total_por_fumador</w:t>
-      </w:r>
-      <w:proofErr w:type="spellEnd"/>
-      <w:r>
-        <w:rPr>
-          <w:lang w:val="es-ES"/>
-        </w:rPr>
-        <w:t xml:space="preserve"> = </w:t>
-      </w:r>
-      <w:proofErr w:type="spellStart"/>
-      <w:proofErr w:type="gramStart"/>
-      <w:r>
-        <w:rPr>
-          <w:lang w:val="es-ES"/>
-        </w:rPr>
-        <w:t>df.groupby</w:t>
-      </w:r>
-      <w:proofErr w:type="spellEnd"/>
-      <w:proofErr w:type="gramEnd"/>
-      <w:r>
-        <w:rPr>
-          <w:lang w:val="es-ES"/>
-        </w:rPr>
-        <w:t>(</w:t>
+      <w:r>
+        <w:rPr>
+          <w:lang w:val="es-ES"/>
+        </w:rPr>
+        <w:t>valor_total_por_fumador = df.groupby(</w:t>
       </w:r>
       <w:r>
         <w:rPr>
@@ -5633,7 +4578,6 @@
         </w:rPr>
         <w:t>fumador</w:t>
       </w:r>
-      <w:proofErr w:type="gramStart"/>
       <w:r>
         <w:rPr>
           <w:lang w:val="es-ES"/>
@@ -5646,136 +4590,43 @@
         </w:rPr>
         <w:t>)[</w:t>
       </w:r>
-      <w:proofErr w:type="gramEnd"/>
       <w:r>
         <w:rPr>
           <w:lang w:val="es-ES"/>
         </w:rPr>
         <w:t>’</w:t>
       </w:r>
-      <w:proofErr w:type="spellStart"/>
       <w:r>
         <w:rPr>
           <w:lang w:val="es-ES"/>
         </w:rPr>
         <w:t>valor_seguro</w:t>
       </w:r>
-      <w:proofErr w:type="spellEnd"/>
       <w:r>
         <w:rPr>
           <w:lang w:val="es-ES"/>
         </w:rPr>
         <w:t>’</w:t>
       </w:r>
-      <w:proofErr w:type="gramStart"/>
-      <w:r>
-        <w:rPr>
-          <w:lang w:val="es-ES"/>
-        </w:rPr>
-        <w:t>].sum</w:t>
-      </w:r>
-      <w:proofErr w:type="gramEnd"/>
-      <w:r>
-        <w:rPr>
-          <w:lang w:val="es-ES"/>
-        </w:rPr>
-        <w:t>()</w:t>
-      </w:r>
-    </w:p>
-    <w:p>
-      <w:pPr>
-        <w:pStyle w:val="codigo"/>
-        <w:rPr>
-          <w:lang w:val="es-ES"/>
-        </w:rPr>
-      </w:pPr>
-      <w:proofErr w:type="spellStart"/>
-      <w:proofErr w:type="gramStart"/>
-      <w:r>
-        <w:rPr>
-          <w:lang w:val="es-ES"/>
-        </w:rPr>
-        <w:t>plt.pie</w:t>
-      </w:r>
-      <w:proofErr w:type="spellEnd"/>
-      <w:r>
-        <w:rPr>
-          <w:lang w:val="es-ES"/>
-        </w:rPr>
-        <w:t>(</w:t>
-      </w:r>
-      <w:proofErr w:type="spellStart"/>
-      <w:proofErr w:type="gramEnd"/>
-      <w:r>
-        <w:rPr>
-          <w:lang w:val="es-ES"/>
-        </w:rPr>
-        <w:t>valor_total_por_</w:t>
-      </w:r>
-      <w:proofErr w:type="gramStart"/>
-      <w:r>
-        <w:rPr>
-          <w:lang w:val="es-ES"/>
-        </w:rPr>
-        <w:t>fumador.values</w:t>
-      </w:r>
-      <w:proofErr w:type="spellEnd"/>
-      <w:proofErr w:type="gramEnd"/>
-      <w:r>
-        <w:rPr>
-          <w:lang w:val="es-ES"/>
-        </w:rPr>
-        <w:t xml:space="preserve">, </w:t>
-      </w:r>
-      <w:proofErr w:type="spellStart"/>
-      <w:r>
-        <w:rPr>
-          <w:lang w:val="es-ES"/>
-        </w:rPr>
-        <w:t>labels</w:t>
-      </w:r>
-      <w:proofErr w:type="spellEnd"/>
-      <w:r>
-        <w:rPr>
-          <w:lang w:val="es-ES"/>
-        </w:rPr>
-        <w:t xml:space="preserve"> = </w:t>
-      </w:r>
-      <w:proofErr w:type="spellStart"/>
-      <w:r>
-        <w:rPr>
-          <w:lang w:val="es-ES"/>
-        </w:rPr>
-        <w:t>valor_total_por_</w:t>
-      </w:r>
-      <w:proofErr w:type="gramStart"/>
-      <w:r>
-        <w:rPr>
-          <w:lang w:val="es-ES"/>
-        </w:rPr>
-        <w:t>fumador.index</w:t>
-      </w:r>
-      <w:proofErr w:type="spellEnd"/>
-      <w:proofErr w:type="gramEnd"/>
-      <w:r>
-        <w:rPr>
-          <w:lang w:val="es-ES"/>
-        </w:rPr>
-        <w:t xml:space="preserve">, </w:t>
-      </w:r>
-      <w:proofErr w:type="spellStart"/>
-      <w:r>
-        <w:rPr>
-          <w:lang w:val="es-ES"/>
-        </w:rPr>
-        <w:t>autopct</w:t>
-      </w:r>
-      <w:proofErr w:type="spellEnd"/>
-      <w:r>
-        <w:rPr>
-          <w:lang w:val="es-ES"/>
-        </w:rPr>
-        <w:t xml:space="preserve"> =</w:t>
+      <w:r>
+        <w:rPr>
+          <w:lang w:val="es-ES"/>
+        </w:rPr>
+        <w:t>].sum()</w:t>
+      </w:r>
+    </w:p>
+    <w:p>
+      <w:pPr>
+        <w:pStyle w:val="codigo"/>
+        <w:rPr>
+          <w:lang w:val="es-ES"/>
+        </w:rPr>
+      </w:pPr>
+      <w:r>
+        <w:rPr>
+          <w:lang w:val="es-ES"/>
+        </w:rPr>
+        <w:t>plt.pie(valor_total_por_fumador.values, labels = valor_total_por_fumador.index, autopct =</w:t>
       </w:r>
       <w:r>
         <w:rPr>
@@ -5806,15 +4657,8 @@
       <w:pPr>
         <w:pStyle w:val="codigo"/>
       </w:pPr>
-      <w:proofErr w:type="spellStart"/>
-      <w:proofErr w:type="gramStart"/>
-      <w:r>
-        <w:t>plt.show</w:t>
-      </w:r>
-      <w:proofErr w:type="spellEnd"/>
-      <w:proofErr w:type="gramEnd"/>
-      <w:r>
-        <w:t>()</w:t>
+      <w:r>
+        <w:t>plt.show()</w:t>
       </w:r>
     </w:p>
     <w:tbl>
@@ -5926,35 +4770,11 @@
           <w:lang w:val="es-ES"/>
         </w:rPr>
       </w:pPr>
-      <w:proofErr w:type="spellStart"/>
-      <w:r>
-        <w:rPr>
-          <w:lang w:val="es-ES"/>
-        </w:rPr>
-        <w:t>valor_total_por_rango_edad</w:t>
-      </w:r>
-      <w:proofErr w:type="spellEnd"/>
-      <w:r>
-        <w:rPr>
-          <w:lang w:val="es-ES"/>
-        </w:rPr>
-        <w:t xml:space="preserve"> = </w:t>
-      </w:r>
-      <w:proofErr w:type="spellStart"/>
-      <w:proofErr w:type="gramStart"/>
-      <w:r>
-        <w:rPr>
-          <w:lang w:val="es-ES"/>
-        </w:rPr>
-        <w:t>df.groupby</w:t>
-      </w:r>
-      <w:proofErr w:type="spellEnd"/>
-      <w:proofErr w:type="gramEnd"/>
-      <w:r>
-        <w:rPr>
-          <w:lang w:val="es-ES"/>
-        </w:rPr>
-        <w:t>(</w:t>
+      <w:r>
+        <w:rPr>
+          <w:lang w:val="es-ES"/>
+        </w:rPr>
+        <w:t>valor_total_por_rango_edad = df.groupby(</w:t>
       </w:r>
       <w:r>
         <w:rPr>
@@ -5962,14 +4782,12 @@
         </w:rPr>
         <w:t>‘</w:t>
       </w:r>
-      <w:proofErr w:type="spellStart"/>
       <w:r>
         <w:rPr>
           <w:lang w:val="es-ES"/>
         </w:rPr>
         <w:t>Rango_Edad</w:t>
       </w:r>
-      <w:proofErr w:type="spellEnd"/>
       <w:r>
         <w:rPr>
           <w:lang w:val="es-ES"/>
@@ -5980,159 +4798,45 @@
         <w:rPr>
           <w:lang w:val="es-ES"/>
         </w:rPr>
-        <w:t xml:space="preserve">, </w:t>
-      </w:r>
-      <w:proofErr w:type="spellStart"/>
-      <w:r>
-        <w:rPr>
-          <w:lang w:val="es-ES"/>
-        </w:rPr>
-        <w:t>observed</w:t>
-      </w:r>
-      <w:proofErr w:type="spellEnd"/>
-      <w:r>
-        <w:rPr>
-          <w:lang w:val="es-ES"/>
-        </w:rPr>
-        <w:t>=</w:t>
-      </w:r>
-      <w:proofErr w:type="gramStart"/>
-      <w:r>
-        <w:rPr>
-          <w:lang w:val="es-ES"/>
-        </w:rPr>
-        <w:t>True)[</w:t>
-      </w:r>
-      <w:proofErr w:type="gramEnd"/>
+        <w:t>, observed=True)[</w:t>
+      </w:r>
       <w:r>
         <w:rPr>
           <w:lang w:val="es-ES"/>
         </w:rPr>
         <w:t>’</w:t>
       </w:r>
-      <w:proofErr w:type="spellStart"/>
       <w:r>
         <w:rPr>
           <w:lang w:val="es-ES"/>
         </w:rPr>
         <w:t>valor_seguro</w:t>
       </w:r>
-      <w:proofErr w:type="spellEnd"/>
       <w:r>
         <w:rPr>
           <w:lang w:val="es-ES"/>
         </w:rPr>
         <w:t>’</w:t>
       </w:r>
-      <w:proofErr w:type="gramStart"/>
-      <w:r>
-        <w:rPr>
-          <w:lang w:val="es-ES"/>
-        </w:rPr>
-        <w:t>].sum</w:t>
-      </w:r>
-      <w:proofErr w:type="gramEnd"/>
-      <w:r>
-        <w:rPr>
-          <w:lang w:val="es-ES"/>
-        </w:rPr>
-        <w:t>()</w:t>
-      </w:r>
-    </w:p>
-    <w:p>
-      <w:pPr>
-        <w:pStyle w:val="codigo"/>
-        <w:rPr>
-          <w:lang w:val="es-ES"/>
-        </w:rPr>
-      </w:pPr>
-      <w:proofErr w:type="spellStart"/>
-      <w:proofErr w:type="gramStart"/>
-      <w:r>
-        <w:rPr>
-          <w:lang w:val="es-ES"/>
-        </w:rPr>
-        <w:t>plt.pie</w:t>
-      </w:r>
-      <w:proofErr w:type="spellEnd"/>
-      <w:r>
-        <w:rPr>
-          <w:lang w:val="es-ES"/>
-        </w:rPr>
-        <w:t>(</w:t>
-      </w:r>
-      <w:proofErr w:type="spellStart"/>
-      <w:proofErr w:type="gramEnd"/>
-      <w:r>
-        <w:rPr>
-          <w:lang w:val="es-ES"/>
-        </w:rPr>
-        <w:t>valor_total_por_rango_</w:t>
-      </w:r>
-      <w:proofErr w:type="gramStart"/>
-      <w:r>
-        <w:rPr>
-          <w:lang w:val="es-ES"/>
-        </w:rPr>
-        <w:t>edad.values</w:t>
-      </w:r>
-      <w:proofErr w:type="spellEnd"/>
-      <w:proofErr w:type="gramEnd"/>
-      <w:r>
-        <w:rPr>
-          <w:lang w:val="es-ES"/>
-        </w:rPr>
-        <w:t xml:space="preserve">, </w:t>
-      </w:r>
-      <w:proofErr w:type="spellStart"/>
-      <w:r>
-        <w:rPr>
-          <w:lang w:val="es-ES"/>
-        </w:rPr>
-        <w:t>labels</w:t>
-      </w:r>
-      <w:proofErr w:type="spellEnd"/>
-      <w:r>
-        <w:rPr>
-          <w:lang w:val="es-ES"/>
-        </w:rPr>
-        <w:t xml:space="preserve"> = </w:t>
-      </w:r>
-      <w:proofErr w:type="spellStart"/>
-      <w:r>
-        <w:rPr>
-          <w:lang w:val="es-ES"/>
-        </w:rPr>
-        <w:t>valor_total_por_rango_</w:t>
-      </w:r>
-      <w:proofErr w:type="gramStart"/>
-      <w:r>
-        <w:rPr>
-          <w:lang w:val="es-ES"/>
-        </w:rPr>
-        <w:t>edad.index</w:t>
-      </w:r>
-      <w:proofErr w:type="spellEnd"/>
-      <w:proofErr w:type="gramEnd"/>
-      <w:r>
-        <w:rPr>
-          <w:lang w:val="es-ES"/>
-        </w:rPr>
-        <w:t xml:space="preserve">, </w:t>
-      </w:r>
-      <w:proofErr w:type="spellStart"/>
-      <w:r>
-        <w:rPr>
-          <w:lang w:val="es-ES"/>
-        </w:rPr>
-        <w:t>autopct</w:t>
-      </w:r>
-      <w:proofErr w:type="spellEnd"/>
-      <w:r>
-        <w:rPr>
-          <w:lang w:val="es-ES"/>
-        </w:rPr>
-        <w:t xml:space="preserve"> =</w:t>
+      <w:r>
+        <w:rPr>
+          <w:lang w:val="es-ES"/>
+        </w:rPr>
+        <w:t>].sum()</w:t>
+      </w:r>
+    </w:p>
+    <w:p>
+      <w:pPr>
+        <w:pStyle w:val="codigo"/>
+        <w:rPr>
+          <w:lang w:val="es-ES"/>
+        </w:rPr>
+      </w:pPr>
+      <w:r>
+        <w:rPr>
+          <w:lang w:val="es-ES"/>
+        </w:rPr>
+        <w:t>plt.pie(valor_total_por_rango_edad.values, labels = valor_total_por_rango_edad.index, autopct =</w:t>
       </w:r>
       <w:r>
         <w:rPr>
@@ -6163,15 +4867,8 @@
       <w:pPr>
         <w:pStyle w:val="codigo"/>
       </w:pPr>
-      <w:proofErr w:type="spellStart"/>
-      <w:proofErr w:type="gramStart"/>
-      <w:r>
-        <w:t>plt.show</w:t>
-      </w:r>
-      <w:proofErr w:type="spellEnd"/>
-      <w:proofErr w:type="gramEnd"/>
-      <w:r>
-        <w:t>()</w:t>
+      <w:r>
+        <w:t>plt.show()</w:t>
       </w:r>
     </w:p>
     <w:tbl>
@@ -6296,50 +4993,11 @@
           <w:lang w:val="es-ES"/>
         </w:rPr>
       </w:pPr>
-      <w:proofErr w:type="spellStart"/>
-      <w:r>
-        <w:rPr>
-          <w:lang w:val="es-ES"/>
-        </w:rPr>
-        <w:t>Redad_valor</w:t>
-      </w:r>
-      <w:proofErr w:type="spellEnd"/>
-      <w:r>
-        <w:rPr>
-          <w:lang w:val="es-ES"/>
-        </w:rPr>
-        <w:t xml:space="preserve"> = </w:t>
-      </w:r>
-      <w:proofErr w:type="spellStart"/>
-      <w:proofErr w:type="gramStart"/>
-      <w:r>
-        <w:rPr>
-          <w:lang w:val="es-ES"/>
-        </w:rPr>
-        <w:t>sns.boxplot</w:t>
-      </w:r>
-      <w:proofErr w:type="spellEnd"/>
-      <w:proofErr w:type="gramEnd"/>
-      <w:r>
-        <w:rPr>
-          <w:lang w:val="es-ES"/>
-        </w:rPr>
-        <w:t>(x=</w:t>
-      </w:r>
-      <w:proofErr w:type="spellStart"/>
-      <w:r>
-        <w:rPr>
-          <w:lang w:val="es-ES"/>
-        </w:rPr>
-        <w:t>df</w:t>
-      </w:r>
-      <w:proofErr w:type="spellEnd"/>
-      <w:proofErr w:type="gramStart"/>
-      <w:r>
-        <w:rPr>
-          <w:lang w:val="es-ES"/>
-        </w:rPr>
-        <w:t>[</w:t>
+      <w:r>
+        <w:rPr>
+          <w:lang w:val="es-ES"/>
+        </w:rPr>
+        <w:t>Redad_valor = sns.boxplot(x=df[</w:t>
       </w:r>
       <w:r>
         <w:rPr>
@@ -6347,21 +5005,12 @@
         </w:rPr>
         <w:t>”</w:t>
       </w:r>
-      <w:proofErr w:type="spellStart"/>
-      <w:r>
-        <w:rPr>
-          <w:lang w:val="es-ES"/>
-        </w:rPr>
-        <w:t>Rango</w:t>
-      </w:r>
-      <w:proofErr w:type="gramEnd"/>
-      <w:r>
-        <w:rPr>
-          <w:lang w:val="es-ES"/>
-        </w:rPr>
-        <w:t>_Edad</w:t>
-      </w:r>
-      <w:proofErr w:type="spellEnd"/>
+      <w:r>
+        <w:rPr>
+          <w:lang w:val="es-ES"/>
+        </w:rPr>
+        <w:t>Rango_Edad</w:t>
+      </w:r>
       <w:r>
         <w:rPr>
           <w:lang w:val="es-ES"/>
@@ -6372,22 +5021,7 @@
         <w:rPr>
           <w:lang w:val="es-ES"/>
         </w:rPr>
-        <w:t>], y=</w:t>
-      </w:r>
-      <w:proofErr w:type="spellStart"/>
-      <w:r>
-        <w:rPr>
-          <w:lang w:val="es-ES"/>
-        </w:rPr>
-        <w:t>df</w:t>
-      </w:r>
-      <w:proofErr w:type="spellEnd"/>
-      <w:proofErr w:type="gramStart"/>
-      <w:r>
-        <w:rPr>
-          <w:lang w:val="es-ES"/>
-        </w:rPr>
-        <w:t>[</w:t>
+        <w:t>], y=df[</w:t>
       </w:r>
       <w:r>
         <w:rPr>
@@ -6395,21 +5029,12 @@
         </w:rPr>
         <w:t>”</w:t>
       </w:r>
-      <w:proofErr w:type="spellStart"/>
-      <w:r>
-        <w:rPr>
-          <w:lang w:val="es-ES"/>
-        </w:rPr>
-        <w:t>valor</w:t>
-      </w:r>
-      <w:proofErr w:type="gramEnd"/>
-      <w:r>
-        <w:rPr>
-          <w:lang w:val="es-ES"/>
-        </w:rPr>
-        <w:t>_seguro</w:t>
-      </w:r>
-      <w:proofErr w:type="spellEnd"/>
+      <w:r>
+        <w:rPr>
+          <w:lang w:val="es-ES"/>
+        </w:rPr>
+        <w:t>valor_seguro</w:t>
+      </w:r>
       <w:r>
         <w:rPr>
           <w:lang w:val="es-ES"/>
@@ -6538,50 +5163,11 @@
           <w:lang w:val="es-ES"/>
         </w:rPr>
       </w:pPr>
-      <w:proofErr w:type="spellStart"/>
-      <w:r>
-        <w:rPr>
-          <w:lang w:val="es-ES"/>
-        </w:rPr>
-        <w:t>fumador_valor</w:t>
-      </w:r>
-      <w:proofErr w:type="spellEnd"/>
-      <w:r>
-        <w:rPr>
-          <w:lang w:val="es-ES"/>
-        </w:rPr>
-        <w:t xml:space="preserve"> = </w:t>
-      </w:r>
-      <w:proofErr w:type="spellStart"/>
-      <w:proofErr w:type="gramStart"/>
-      <w:r>
-        <w:rPr>
-          <w:lang w:val="es-ES"/>
-        </w:rPr>
-        <w:t>sns.boxplot</w:t>
-      </w:r>
-      <w:proofErr w:type="spellEnd"/>
-      <w:proofErr w:type="gramEnd"/>
-      <w:r>
-        <w:rPr>
-          <w:lang w:val="es-ES"/>
-        </w:rPr>
-        <w:t>(x=</w:t>
-      </w:r>
-      <w:proofErr w:type="spellStart"/>
-      <w:r>
-        <w:rPr>
-          <w:lang w:val="es-ES"/>
-        </w:rPr>
-        <w:t>df</w:t>
-      </w:r>
-      <w:proofErr w:type="spellEnd"/>
-      <w:proofErr w:type="gramStart"/>
-      <w:r>
-        <w:rPr>
-          <w:lang w:val="es-ES"/>
-        </w:rPr>
-        <w:t>[</w:t>
+      <w:r>
+        <w:rPr>
+          <w:lang w:val="es-ES"/>
+        </w:rPr>
+        <w:t>fumador_valor = sns.boxplot(x=df[</w:t>
       </w:r>
       <w:r>
         <w:rPr>
@@ -6595,7 +5181,6 @@
         </w:rPr>
         <w:t>fumador</w:t>
       </w:r>
-      <w:proofErr w:type="gramEnd"/>
       <w:r>
         <w:rPr>
           <w:lang w:val="es-ES"/>
@@ -6606,22 +5191,7 @@
         <w:rPr>
           <w:lang w:val="es-ES"/>
         </w:rPr>
-        <w:t>], y=</w:t>
-      </w:r>
-      <w:proofErr w:type="spellStart"/>
-      <w:r>
-        <w:rPr>
-          <w:lang w:val="es-ES"/>
-        </w:rPr>
-        <w:t>df</w:t>
-      </w:r>
-      <w:proofErr w:type="spellEnd"/>
-      <w:proofErr w:type="gramStart"/>
-      <w:r>
-        <w:rPr>
-          <w:lang w:val="es-ES"/>
-        </w:rPr>
-        <w:t>[</w:t>
+        <w:t>], y=df[</w:t>
       </w:r>
       <w:r>
         <w:rPr>
@@ -6629,21 +5199,12 @@
         </w:rPr>
         <w:t>”</w:t>
       </w:r>
-      <w:proofErr w:type="spellStart"/>
-      <w:r>
-        <w:rPr>
-          <w:lang w:val="es-ES"/>
-        </w:rPr>
-        <w:t>valor</w:t>
-      </w:r>
-      <w:proofErr w:type="gramEnd"/>
-      <w:r>
-        <w:rPr>
-          <w:lang w:val="es-ES"/>
-        </w:rPr>
-        <w:t>_seguro</w:t>
-      </w:r>
-      <w:proofErr w:type="spellEnd"/>
+      <w:r>
+        <w:rPr>
+          <w:lang w:val="es-ES"/>
+        </w:rPr>
+        <w:t>valor_seguro</w:t>
+      </w:r>
       <w:r>
         <w:rPr>
           <w:lang w:val="es-ES"/>
@@ -6736,15 +5297,7 @@
               <w:jc w:val="center"/>
             </w:pPr>
             <w:r>
-              <w:t xml:space="preserve">Del gráfico podemos concluir que los fumadores son los que representan una mayor fuente de ingresos al tener una mediana y limites superiores e inferiores superiores a los no </w:t>
-            </w:r>
-            <w:proofErr w:type="spellStart"/>
-            <w:r>
-              <w:t>fumadorse</w:t>
-            </w:r>
-            <w:proofErr w:type="spellEnd"/>
-            <w:r>
-              <w:t>.</w:t>
+              <w:t>Del gráfico podemos concluir que los fumadores son los que representan una mayor fuente de ingresos al tener una mediana y limites superiores e inferiores superiores a los no fumadorse.</w:t>
             </w:r>
           </w:p>
         </w:tc>
@@ -6785,76 +5338,16 @@
       <w:pPr>
         <w:pStyle w:val="codigo"/>
       </w:pPr>
-      <w:proofErr w:type="spellStart"/>
-      <w:r>
-        <w:t>correlacion</w:t>
-      </w:r>
-      <w:proofErr w:type="spellEnd"/>
-      <w:r>
-        <w:t xml:space="preserve"> = </w:t>
-      </w:r>
-      <w:proofErr w:type="spellStart"/>
-      <w:proofErr w:type="gramStart"/>
-      <w:r>
-        <w:t>df.corr</w:t>
-      </w:r>
-      <w:proofErr w:type="spellEnd"/>
-      <w:proofErr w:type="gramEnd"/>
-      <w:r>
-        <w:t>(</w:t>
-      </w:r>
-      <w:proofErr w:type="spellStart"/>
-      <w:r>
-        <w:t>numeric_only</w:t>
-      </w:r>
-      <w:proofErr w:type="spellEnd"/>
-      <w:r>
-        <w:t>=True)</w:t>
-      </w:r>
-    </w:p>
-    <w:p>
-      <w:pPr>
-        <w:pStyle w:val="codigo"/>
-      </w:pPr>
-      <w:proofErr w:type="gramStart"/>
-      <w:r>
-        <w:t>sns.heatmap</w:t>
-      </w:r>
-      <w:proofErr w:type="gramEnd"/>
-      <w:r>
-        <w:t>(</w:t>
-      </w:r>
-      <w:proofErr w:type="gramStart"/>
-      <w:r>
-        <w:t>correlacion,xticklabels</w:t>
-      </w:r>
-      <w:proofErr w:type="gramEnd"/>
-      <w:r>
-        <w:t>=</w:t>
-      </w:r>
-      <w:proofErr w:type="gramStart"/>
-      <w:r>
-        <w:t>correlacion.columns</w:t>
-      </w:r>
-      <w:proofErr w:type="gramEnd"/>
-      <w:r>
-        <w:t>,yticklabels=</w:t>
-      </w:r>
-      <w:proofErr w:type="gramStart"/>
-      <w:r>
-        <w:t>correlacion.columns</w:t>
-      </w:r>
-      <w:proofErr w:type="gramEnd"/>
-      <w:r>
-        <w:t>,</w:t>
-      </w:r>
-      <w:proofErr w:type="gramStart"/>
-      <w:r>
-        <w:t>annot</w:t>
-      </w:r>
-      <w:proofErr w:type="gramEnd"/>
-      <w:r>
-        <w:t>=True)</w:t>
+      <w:r>
+        <w:t>correlacion = df.corr(numeric_only=True)</w:t>
+      </w:r>
+    </w:p>
+    <w:p>
+      <w:pPr>
+        <w:pStyle w:val="codigo"/>
+      </w:pPr>
+      <w:r>
+        <w:t>sns.heatmap(correlacion,xticklabels=correlacion.columns,yticklabels=correlacion.columns,annot=True)</w:t>
       </w:r>
     </w:p>
     <w:p>
@@ -6929,161 +5422,93 @@
         <w:pStyle w:val="Textoindependiente"/>
       </w:pPr>
       <w:r>
-        <w:t xml:space="preserve">A continuación, podemos observar gráficamente la relación entre el valor de seguro, con el rango de edad y el </w:t>
-      </w:r>
-      <w:proofErr w:type="spellStart"/>
-      <w:r>
+        <w:t>A continuación, podemos observar gráficamente la relación entre el valor de seguro, con el rango de edad y el imc.</w:t>
+      </w:r>
+    </w:p>
+    <w:p>
+      <w:pPr>
+        <w:pStyle w:val="codigo"/>
+        <w:rPr>
+          <w:lang w:val="es-ES"/>
+        </w:rPr>
+      </w:pPr>
+      <w:r>
+        <w:rPr>
+          <w:lang w:val="es-ES"/>
+        </w:rPr>
+        <w:t>sns.relplot(x=</w:t>
+      </w:r>
+      <w:r>
+        <w:rPr>
+          <w:lang w:val="es-ES"/>
+        </w:rPr>
+        <w:t>’</w:t>
+      </w:r>
+      <w:r>
+        <w:rPr>
+          <w:lang w:val="es-ES"/>
+        </w:rPr>
+        <w:t>Rango_Edad</w:t>
+      </w:r>
+      <w:r>
+        <w:rPr>
+          <w:lang w:val="es-ES"/>
+        </w:rPr>
+        <w:t>’</w:t>
+      </w:r>
+      <w:r>
+        <w:rPr>
+          <w:lang w:val="es-ES"/>
+        </w:rPr>
+        <w:t xml:space="preserve"> ,y=</w:t>
+      </w:r>
+      <w:r>
+        <w:rPr>
+          <w:lang w:val="es-ES"/>
+        </w:rPr>
+        <w:t>’</w:t>
+      </w:r>
+      <w:r>
+        <w:rPr>
+          <w:lang w:val="es-ES"/>
+        </w:rPr>
+        <w:t>valor_seguro</w:t>
+      </w:r>
+      <w:r>
+        <w:rPr>
+          <w:lang w:val="es-ES"/>
+        </w:rPr>
+        <w:t>’</w:t>
+      </w:r>
+      <w:r>
+        <w:rPr>
+          <w:lang w:val="es-ES"/>
+        </w:rPr>
+        <w:t>,hue=</w:t>
+      </w:r>
+      <w:r>
+        <w:rPr>
+          <w:lang w:val="es-ES"/>
+        </w:rPr>
+        <w:t>’</w:t>
+      </w:r>
+      <w:r>
+        <w:rPr>
+          <w:lang w:val="es-ES"/>
+        </w:rPr>
         <w:t>imc</w:t>
       </w:r>
-      <w:proofErr w:type="spellEnd"/>
-      <w:r>
-        <w:t>.</w:t>
-      </w:r>
-    </w:p>
-    <w:p>
-      <w:pPr>
-        <w:pStyle w:val="codigo"/>
-        <w:rPr>
-          <w:lang w:val="es-ES"/>
-        </w:rPr>
-      </w:pPr>
-      <w:proofErr w:type="spellStart"/>
-      <w:proofErr w:type="gramStart"/>
-      <w:r>
-        <w:rPr>
-          <w:lang w:val="es-ES"/>
-        </w:rPr>
-        <w:t>sns.relplot</w:t>
-      </w:r>
-      <w:proofErr w:type="spellEnd"/>
-      <w:proofErr w:type="gramEnd"/>
-      <w:r>
-        <w:rPr>
-          <w:lang w:val="es-ES"/>
-        </w:rPr>
-        <w:t>(x=</w:t>
-      </w:r>
       <w:r>
         <w:rPr>
           <w:lang w:val="es-ES"/>
         </w:rPr>
         <w:t>’</w:t>
       </w:r>
-      <w:proofErr w:type="spellStart"/>
-      <w:r>
-        <w:rPr>
-          <w:lang w:val="es-ES"/>
-        </w:rPr>
-        <w:t>Rango_Edad</w:t>
-      </w:r>
-      <w:proofErr w:type="spellEnd"/>
-      <w:proofErr w:type="gramStart"/>
-      <w:r>
-        <w:rPr>
-          <w:lang w:val="es-ES"/>
-        </w:rPr>
-        <w:t>’</w:t>
-      </w:r>
-      <w:r>
-        <w:rPr>
-          <w:lang w:val="es-ES"/>
-        </w:rPr>
-        <w:t xml:space="preserve"> ,y</w:t>
-      </w:r>
-      <w:proofErr w:type="gramEnd"/>
-      <w:r>
-        <w:rPr>
-          <w:lang w:val="es-ES"/>
-        </w:rPr>
-        <w:t>=</w:t>
-      </w:r>
-      <w:r>
-        <w:rPr>
-          <w:lang w:val="es-ES"/>
-        </w:rPr>
-        <w:t>’</w:t>
-      </w:r>
-      <w:r>
-        <w:rPr>
-          <w:lang w:val="es-ES"/>
-        </w:rPr>
-        <w:t>valor_seguro</w:t>
-      </w:r>
-      <w:proofErr w:type="gramStart"/>
-      <w:r>
-        <w:rPr>
-          <w:lang w:val="es-ES"/>
-        </w:rPr>
-        <w:t>’</w:t>
-      </w:r>
-      <w:r>
-        <w:rPr>
-          <w:lang w:val="es-ES"/>
-        </w:rPr>
-        <w:t>,</w:t>
-      </w:r>
-      <w:proofErr w:type="spellStart"/>
-      <w:r>
-        <w:rPr>
-          <w:lang w:val="es-ES"/>
-        </w:rPr>
-        <w:t>hue</w:t>
-      </w:r>
-      <w:proofErr w:type="spellEnd"/>
-      <w:proofErr w:type="gramEnd"/>
-      <w:r>
-        <w:rPr>
-          <w:lang w:val="es-ES"/>
-        </w:rPr>
-        <w:t>=</w:t>
-      </w:r>
-      <w:r>
-        <w:rPr>
-          <w:lang w:val="es-ES"/>
-        </w:rPr>
-        <w:t>’</w:t>
-      </w:r>
-      <w:proofErr w:type="spellStart"/>
-      <w:r>
-        <w:rPr>
-          <w:lang w:val="es-ES"/>
-        </w:rPr>
-        <w:t>imc</w:t>
-      </w:r>
-      <w:proofErr w:type="spellEnd"/>
-      <w:proofErr w:type="gramStart"/>
-      <w:r>
-        <w:rPr>
-          <w:lang w:val="es-ES"/>
-        </w:rPr>
-        <w:t>’</w:t>
-      </w:r>
-      <w:r>
-        <w:rPr>
-          <w:lang w:val="es-ES"/>
-        </w:rPr>
-        <w:t>,data</w:t>
-      </w:r>
-      <w:proofErr w:type="gramEnd"/>
-      <w:r>
-        <w:rPr>
-          <w:lang w:val="es-ES"/>
-        </w:rPr>
-        <w:t>=</w:t>
-      </w:r>
-      <w:proofErr w:type="spellStart"/>
-      <w:r>
-        <w:rPr>
-          <w:lang w:val="es-ES"/>
-        </w:rPr>
-        <w:t>df</w:t>
-      </w:r>
-      <w:proofErr w:type="spellEnd"/>
-      <w:r>
-        <w:rPr>
-          <w:lang w:val="es-ES"/>
-        </w:rPr>
-        <w:t>)</w:t>
+      <w:r>
+        <w:rPr>
+          <w:lang w:val="es-ES"/>
+        </w:rPr>
+        <w:t>,data=df)</w:t>
       </w:r>
     </w:p>
     <w:p>
@@ -7154,21 +5579,11 @@
           <w:lang w:val="es-ES"/>
         </w:rPr>
       </w:pPr>
-      <w:proofErr w:type="spellStart"/>
-      <w:proofErr w:type="gramStart"/>
-      <w:r>
-        <w:rPr>
-          <w:lang w:val="es-ES"/>
-        </w:rPr>
-        <w:t>sns.relplot</w:t>
-      </w:r>
-      <w:proofErr w:type="spellEnd"/>
-      <w:proofErr w:type="gramEnd"/>
-      <w:r>
-        <w:rPr>
-          <w:lang w:val="es-ES"/>
-        </w:rPr>
-        <w:t>(x=</w:t>
+      <w:r>
+        <w:rPr>
+          <w:lang w:val="es-ES"/>
+        </w:rPr>
+        <w:t>sns.relplot(x=</w:t>
       </w:r>
       <w:r>
         <w:rPr>
@@ -7176,14 +5591,12 @@
         </w:rPr>
         <w:t>’</w:t>
       </w:r>
-      <w:proofErr w:type="spellStart"/>
       <w:r>
         <w:rPr>
           <w:lang w:val="es-ES"/>
         </w:rPr>
         <w:t>Rango_Edad</w:t>
       </w:r>
-      <w:proofErr w:type="spellEnd"/>
       <w:r>
         <w:rPr>
           <w:lang w:val="es-ES"/>
@@ -7208,7 +5621,6 @@
         </w:rPr>
         <w:t>valor_seguro</w:t>
       </w:r>
-      <w:proofErr w:type="gramStart"/>
       <w:r>
         <w:rPr>
           <w:lang w:val="es-ES"/>
@@ -7219,22 +5631,7 @@
         <w:rPr>
           <w:lang w:val="es-ES"/>
         </w:rPr>
-        <w:t>,</w:t>
-      </w:r>
-      <w:proofErr w:type="spellStart"/>
-      <w:r>
-        <w:rPr>
-          <w:lang w:val="es-ES"/>
-        </w:rPr>
-        <w:t>hue</w:t>
-      </w:r>
-      <w:proofErr w:type="spellEnd"/>
-      <w:proofErr w:type="gramEnd"/>
-      <w:r>
-        <w:rPr>
-          <w:lang w:val="es-ES"/>
-        </w:rPr>
-        <w:t>=</w:t>
+        <w:t>,hue=</w:t>
       </w:r>
       <w:r>
         <w:rPr>
@@ -7242,14 +5639,12 @@
         </w:rPr>
         <w:t>’</w:t>
       </w:r>
-      <w:proofErr w:type="spellStart"/>
       <w:r>
         <w:rPr>
           <w:lang w:val="es-ES"/>
         </w:rPr>
         <w:t>fumador</w:t>
       </w:r>
-      <w:proofErr w:type="gramStart"/>
       <w:r>
         <w:rPr>
           <w:lang w:val="es-ES"/>
@@ -7260,29 +5655,7 @@
         <w:rPr>
           <w:lang w:val="es-ES"/>
         </w:rPr>
-        <w:t>,data</w:t>
-      </w:r>
-      <w:proofErr w:type="spellEnd"/>
-      <w:proofErr w:type="gramEnd"/>
-      <w:r>
-        <w:rPr>
-          <w:lang w:val="es-ES"/>
-        </w:rPr>
-        <w:t>=</w:t>
-      </w:r>
-      <w:proofErr w:type="spellStart"/>
-      <w:r>
-        <w:rPr>
-          <w:lang w:val="es-ES"/>
-        </w:rPr>
-        <w:t>df</w:t>
-      </w:r>
-      <w:proofErr w:type="spellEnd"/>
-      <w:r>
-        <w:rPr>
-          <w:lang w:val="es-ES"/>
-        </w:rPr>
-        <w:t>)</w:t>
+        <w:t>,data=df)</w:t>
       </w:r>
     </w:p>
     <w:p>
@@ -7347,37 +5720,11 @@
           <w:lang w:val="es-ES"/>
         </w:rPr>
       </w:pPr>
-      <w:proofErr w:type="spellStart"/>
-      <w:proofErr w:type="gramStart"/>
-      <w:r>
-        <w:rPr>
-          <w:lang w:val="es-ES"/>
-        </w:rPr>
-        <w:t>sns.barplot</w:t>
-      </w:r>
-      <w:proofErr w:type="spellEnd"/>
-      <w:proofErr w:type="gramEnd"/>
-      <w:r>
-        <w:rPr>
-          <w:lang w:val="es-ES"/>
-        </w:rPr>
-        <w:t>(data=</w:t>
-      </w:r>
-      <w:proofErr w:type="spellStart"/>
-      <w:proofErr w:type="gramStart"/>
-      <w:r>
-        <w:rPr>
-          <w:lang w:val="es-ES"/>
-        </w:rPr>
-        <w:t>df,x</w:t>
-      </w:r>
-      <w:proofErr w:type="spellEnd"/>
-      <w:proofErr w:type="gramEnd"/>
-      <w:r>
-        <w:rPr>
-          <w:lang w:val="es-ES"/>
-        </w:rPr>
-        <w:t>=</w:t>
+      <w:r>
+        <w:rPr>
+          <w:lang w:val="es-ES"/>
+        </w:rPr>
+        <w:t>sns.barplot(data=df,x=</w:t>
       </w:r>
       <w:r>
         <w:rPr>
@@ -7385,15 +5732,12 @@
         </w:rPr>
         <w:t>’</w:t>
       </w:r>
-      <w:proofErr w:type="spellStart"/>
       <w:r>
         <w:rPr>
           <w:lang w:val="es-ES"/>
         </w:rPr>
         <w:t>region</w:t>
       </w:r>
-      <w:proofErr w:type="spellEnd"/>
-      <w:proofErr w:type="gramStart"/>
       <w:r>
         <w:rPr>
           <w:lang w:val="es-ES"/>
@@ -7404,14 +5748,7 @@
         <w:rPr>
           <w:lang w:val="es-ES"/>
         </w:rPr>
-        <w:t>,y</w:t>
-      </w:r>
-      <w:proofErr w:type="gramEnd"/>
-      <w:r>
-        <w:rPr>
-          <w:lang w:val="es-ES"/>
-        </w:rPr>
-        <w:t>=</w:t>
+        <w:t>,y=</w:t>
       </w:r>
       <w:r>
         <w:rPr>
@@ -7425,7 +5762,6 @@
         </w:rPr>
         <w:t>valor_seguro</w:t>
       </w:r>
-      <w:proofErr w:type="gramStart"/>
       <w:r>
         <w:rPr>
           <w:lang w:val="es-ES"/>
@@ -7436,22 +5772,7 @@
         <w:rPr>
           <w:lang w:val="es-ES"/>
         </w:rPr>
-        <w:t>,</w:t>
-      </w:r>
-      <w:proofErr w:type="spellStart"/>
-      <w:r>
-        <w:rPr>
-          <w:lang w:val="es-ES"/>
-        </w:rPr>
-        <w:t>hue</w:t>
-      </w:r>
-      <w:proofErr w:type="spellEnd"/>
-      <w:proofErr w:type="gramEnd"/>
-      <w:r>
-        <w:rPr>
-          <w:lang w:val="es-ES"/>
-        </w:rPr>
-        <w:t>=</w:t>
+        <w:t>,hue=</w:t>
       </w:r>
       <w:r>
         <w:rPr>

</xml_diff>